<commit_message>
Updated software installation guide with tested install info
</commit_message>
<xml_diff>
--- a/docs/Software Installation Guide.docx
+++ b/docs/Software Installation Guide.docx
@@ -1,59 +1,25 @@
 
 <file path=word/document.xml><?xml version="1.0" encoding="utf-8"?>
-<w:document xmlns:ve="http://schemas.openxmlformats.org/markup-compatibility/2006" xmlns:o="urn:schemas-microsoft-com:office:office" xmlns:r="http://schemas.openxmlformats.org/officeDocument/2006/relationships" xmlns:m="http://schemas.openxmlformats.org/officeDocument/2006/math" xmlns:v="urn:schemas-microsoft-com:vml" xmlns:wp="http://schemas.openxmlformats.org/drawingml/2006/wordprocessingDrawing" xmlns:w10="urn:schemas-microsoft-com:office:word" xmlns:w="http://schemas.openxmlformats.org/wordprocessingml/2006/main" xmlns:wne="http://schemas.microsoft.com/office/word/2006/wordml">
+<w:document xmlns:wpc="http://schemas.microsoft.com/office/word/2010/wordprocessingCanvas" xmlns:cx="http://schemas.microsoft.com/office/drawing/2014/chartex" xmlns:cx1="http://schemas.microsoft.com/office/drawing/2015/9/8/chartex" xmlns:cx2="http://schemas.microsoft.com/office/drawing/2015/10/21/chartex" xmlns:cx3="http://schemas.microsoft.com/office/drawing/2016/5/9/chartex" xmlns:cx4="http://schemas.microsoft.com/office/drawing/2016/5/10/chartex" xmlns:cx5="http://schemas.microsoft.com/office/drawing/2016/5/11/chartex" xmlns:cx6="http://schemas.microsoft.com/office/drawing/2016/5/12/chartex" xmlns:cx7="http://schemas.microsoft.com/office/drawing/2016/5/13/chartex" xmlns:cx8="http://schemas.microsoft.com/office/drawing/2016/5/14/chartex" xmlns:mc="http://schemas.openxmlformats.org/markup-compatibility/2006" xmlns:aink="http://schemas.microsoft.com/office/drawing/2016/ink" xmlns:am3d="http://schemas.microsoft.com/office/drawing/2017/model3d" xmlns:o="urn:schemas-microsoft-com:office:office" xmlns:r="http://schemas.openxmlformats.org/officeDocument/2006/relationships" xmlns:m="http://schemas.openxmlformats.org/officeDocument/2006/math" xmlns:v="urn:schemas-microsoft-com:vml" xmlns:wp14="http://schemas.microsoft.com/office/word/2010/wordprocessingDrawing" xmlns:wp="http://schemas.openxmlformats.org/drawingml/2006/wordprocessingDrawing" xmlns:w10="urn:schemas-microsoft-com:office:word" xmlns:w="http://schemas.openxmlformats.org/wordprocessingml/2006/main" xmlns:w14="http://schemas.microsoft.com/office/word/2010/wordml" xmlns:w15="http://schemas.microsoft.com/office/word/2012/wordml" xmlns:w16se="http://schemas.microsoft.com/office/word/2015/wordml/symex" xmlns:wpg="http://schemas.microsoft.com/office/word/2010/wordprocessingGroup" xmlns:wpi="http://schemas.microsoft.com/office/word/2010/wordprocessingInk" xmlns:wne="http://schemas.microsoft.com/office/word/2006/wordml" xmlns:wps="http://schemas.microsoft.com/office/word/2010/wordprocessingShape" mc:Ignorable="w14 w15 w16se wp14">
   <w:body>
     <w:p>
       <w:pPr>
         <w:pStyle w:val="Title"/>
-        <w:rPr>
-          <w:lang w:val="fr-CA"/>
-        </w:rPr>
-      </w:pPr>
-      <w:r>
-        <w:rPr>
-          <w:lang w:val="fr-CA"/>
-        </w:rPr>
+      </w:pPr>
+      <w:r>
         <w:t>FRC</w:t>
       </w:r>
       <w:r>
-        <w:rPr>
-          <w:lang w:val="fr-CA"/>
-        </w:rPr>
         <w:t xml:space="preserve"> </w:t>
       </w:r>
       <w:r>
-        <w:rPr>
-          <w:lang w:val="fr-CA"/>
-        </w:rPr>
         <w:t xml:space="preserve">2018 </w:t>
       </w:r>
       <w:r>
-        <w:rPr>
-          <w:lang w:val="fr-CA"/>
-        </w:rPr>
         <w:t xml:space="preserve">Software Installation </w:t>
       </w:r>
       <w:r>
-        <w:rPr>
-          <w:lang w:val="fr-CA"/>
-        </w:rPr>
         <w:t>Guide</w:t>
-      </w:r>
-    </w:p>
-    <w:p>
-      <w:pPr>
-        <w:pStyle w:val="Heading1"/>
-        <w:rPr>
-          <w:color w:val="C00000"/>
-          <w:lang w:val="en-CA"/>
-        </w:rPr>
-      </w:pPr>
-      <w:r>
-        <w:rPr>
-          <w:color w:val="C00000"/>
-          <w:lang w:val="en-CA"/>
-        </w:rPr>
-        <w:t>IMPORTANT:   These instructions have been updated for 2018 (from 2017) but have not yet been tested.</w:t>
       </w:r>
     </w:p>
     <w:p>
@@ -98,13 +64,8 @@
       <w:pPr>
         <w:spacing w:after="0"/>
       </w:pPr>
-      <w:proofErr w:type="gramStart"/>
-      <w:r>
-        <w:t>and</w:t>
-      </w:r>
-      <w:proofErr w:type="gramEnd"/>
-      <w:r>
-        <w:t xml:space="preserve"> here:</w:t>
+      <w:r>
+        <w:t>and here:</w:t>
       </w:r>
     </w:p>
     <w:p>
@@ -127,13 +88,8 @@
       <w:pPr>
         <w:spacing w:after="240"/>
       </w:pPr>
-      <w:proofErr w:type="gramStart"/>
-      <w:r>
-        <w:t>with</w:t>
-      </w:r>
-      <w:proofErr w:type="gramEnd"/>
-      <w:r>
-        <w:t xml:space="preserve"> the addition of certain library and utilities that we commonly use.</w:t>
+      <w:r>
+        <w:t>with the addition of certain library and utilities that we commonly use.</w:t>
       </w:r>
     </w:p>
     <w:p>
@@ -250,15 +206,7 @@
         </w:numPr>
       </w:pPr>
       <w:r>
-        <w:t xml:space="preserve">Uninstall previous-year </w:t>
-      </w:r>
-      <w:proofErr w:type="spellStart"/>
-      <w:r>
-        <w:t>toolchains</w:t>
-      </w:r>
-      <w:proofErr w:type="spellEnd"/>
-      <w:r>
-        <w:t xml:space="preserve"> if you have them</w:t>
+        <w:t>Uninstall previous-year toolchains if you have them</w:t>
       </w:r>
     </w:p>
     <w:p>
@@ -289,18 +237,6 @@
       </w:pPr>
       <w:r>
         <w:t>Go to Control Panel -&gt; System -&gt; Advanced System Settings</w:t>
-      </w:r>
-    </w:p>
-    <w:p>
-      <w:pPr>
-        <w:pStyle w:val="ListParagraph"/>
-        <w:numPr>
-          <w:ilvl w:val="0"/>
-          <w:numId w:val="1"/>
-        </w:numPr>
-      </w:pPr>
-      <w:r>
-        <w:t>Click Environment Variables and add C:\frc\bin\ to the system PATH (if it's not there already)</w:t>
       </w:r>
     </w:p>
     <w:p>
@@ -378,6 +314,11 @@
       </w:r>
     </w:p>
     <w:p>
+      <w:pPr>
+        <w:rPr>
+          <w:rStyle w:val="Hyperlink"/>
+        </w:rPr>
+      </w:pPr>
       <w:hyperlink r:id="rId11" w:history="1">
         <w:r>
           <w:rPr>
@@ -389,6 +330,17 @@
     </w:p>
     <w:p>
       <w:pPr>
+        <w:rPr>
+          <w:color w:val="0000FF" w:themeColor="hyperlink"/>
+          <w:u w:val="single"/>
+        </w:rPr>
+      </w:pPr>
+      <w:r>
+        <w:t>Note:  This installer requires Internet access.  You can download an offline version at eclipse.org.  The downside is that you have to unzip the files and manually copy them to C:\Program Files\eclipse or C:\Users\&lt;you&gt;\eclipse\cpp-exygen2</w:t>
+      </w:r>
+    </w:p>
+    <w:p>
+      <w:pPr>
         <w:pStyle w:val="ListParagraph"/>
         <w:numPr>
           <w:ilvl w:val="0"/>
@@ -396,6 +348,7 @@
         </w:numPr>
       </w:pPr>
       <w:r>
+        <w:lastRenderedPageBreak/>
         <w:t>Run "eclipse-inst-win64.exe"</w:t>
       </w:r>
     </w:p>
@@ -420,7 +373,7 @@
         </w:numPr>
       </w:pPr>
       <w:r>
-        <w:t>Create an icon for C:\Program Files\eclipse\eclipse.exe</w:t>
+        <w:t>Click Install</w:t>
       </w:r>
     </w:p>
     <w:p>
@@ -432,7 +385,7 @@
         </w:numPr>
       </w:pPr>
       <w:r>
-        <w:t>Click Install</w:t>
+        <w:t>Launch the program</w:t>
       </w:r>
     </w:p>
     <w:p>
@@ -444,7 +397,7 @@
         </w:numPr>
       </w:pPr>
       <w:r>
-        <w:t>Launch the program</w:t>
+        <w:t>Choose a place to create your workspace (default is fine)</w:t>
       </w:r>
     </w:p>
     <w:p>
@@ -456,7 +409,7 @@
         </w:numPr>
       </w:pPr>
       <w:r>
-        <w:t>Choose a place to create your workspace (default is fine)</w:t>
+        <w:t>Click the Workbench button in the top right</w:t>
       </w:r>
     </w:p>
     <w:p>
@@ -468,7 +421,7 @@
         </w:numPr>
       </w:pPr>
       <w:r>
-        <w:t>Click the Workbench button in the top right</w:t>
+        <w:t>Go to Window -&gt; Preferences</w:t>
       </w:r>
     </w:p>
     <w:p>
@@ -480,7 +433,7 @@
         </w:numPr>
       </w:pPr>
       <w:r>
-        <w:t>Go to Window -&gt; Preferences</w:t>
+        <w:t>Go to General -&gt; Workspace and check "Save automatically before build"</w:t>
       </w:r>
     </w:p>
     <w:p>
@@ -492,18 +445,6 @@
         </w:numPr>
       </w:pPr>
       <w:r>
-        <w:t>Go to General -&gt; Workspace and check "Save automatically before build"</w:t>
-      </w:r>
-    </w:p>
-    <w:p>
-      <w:pPr>
-        <w:pStyle w:val="ListParagraph"/>
-        <w:numPr>
-          <w:ilvl w:val="0"/>
-          <w:numId w:val="3"/>
-        </w:numPr>
-      </w:pPr>
-      <w:r>
         <w:t>Click OK</w:t>
       </w:r>
     </w:p>
@@ -518,38 +459,29 @@
         <w:rPr>
           <w:b/>
         </w:rPr>
-        <w:t xml:space="preserve">4. FRC Eclipse </w:t>
+        <w:t>4. FRC Eclipse plugins (</w:t>
       </w:r>
       <w:proofErr w:type="spellStart"/>
       <w:r>
         <w:rPr>
           <w:b/>
         </w:rPr>
-        <w:t>plugins</w:t>
+        <w:t>WPILib</w:t>
       </w:r>
       <w:proofErr w:type="spellEnd"/>
       <w:r>
         <w:rPr>
           <w:b/>
         </w:rPr>
-        <w:t xml:space="preserve"> (</w:t>
-      </w:r>
-      <w:proofErr w:type="spellStart"/>
-      <w:r>
-        <w:rPr>
-          <w:b/>
-        </w:rPr>
-        <w:t>WPILib</w:t>
-      </w:r>
-      <w:proofErr w:type="spellEnd"/>
-      <w:r>
-        <w:rPr>
-          <w:b/>
-        </w:rPr>
         <w:t>)</w:t>
       </w:r>
     </w:p>
     <w:p>
+      <w:pPr>
+        <w:rPr>
+          <w:lang w:val="fr-CA"/>
+        </w:rPr>
+      </w:pPr>
       <w:hyperlink r:id="rId12" w:history="1">
         <w:r>
           <w:rPr>
@@ -583,6 +515,11 @@
       </w:r>
     </w:p>
     <w:p>
+      <w:r>
+        <w:t>Note: The following steps require Internet access.  To install it offline, unzip the files from the link above into your Eclipse install folder.</w:t>
+      </w:r>
+    </w:p>
+    <w:p>
       <w:pPr>
         <w:pStyle w:val="ListParagraph"/>
         <w:numPr>
@@ -615,13 +552,17 @@
         </w:numPr>
       </w:pPr>
       <w:r>
-        <w:t xml:space="preserve">For Name, enter FRC </w:t>
-      </w:r>
-      <w:proofErr w:type="spellStart"/>
-      <w:r>
-        <w:t>Plugins</w:t>
-      </w:r>
-      <w:proofErr w:type="spellEnd"/>
+        <w:t xml:space="preserve">For Name, enter </w:t>
+      </w:r>
+      <w:r>
+        <w:t>“</w:t>
+      </w:r>
+      <w:r>
+        <w:t>FRC Plugins</w:t>
+      </w:r>
+      <w:r>
+        <w:t>”</w:t>
+      </w:r>
     </w:p>
     <w:p>
       <w:pPr>
@@ -808,6 +749,18 @@
         </w:numPr>
       </w:pPr>
       <w:r>
+        <w:t>Makes sure programs (such as Eclipse) are closed</w:t>
+      </w:r>
+    </w:p>
+    <w:p>
+      <w:pPr>
+        <w:pStyle w:val="ListParagraph"/>
+        <w:numPr>
+          <w:ilvl w:val="0"/>
+          <w:numId w:val="10"/>
+        </w:numPr>
+      </w:pPr>
+      <w:r>
         <w:t>Unzip and r</w:t>
       </w:r>
       <w:r>
@@ -845,6 +798,9 @@
       <w:r>
         <w:t>-FRC -&gt; C++/Java</w:t>
       </w:r>
+      <w:r>
+        <w:t xml:space="preserve"> (if not selected)</w:t>
+      </w:r>
     </w:p>
     <w:p>
       <w:pPr>
@@ -857,6 +813,9 @@
       <w:r>
         <w:t>Unselect HERO C#</w:t>
       </w:r>
+      <w:r>
+        <w:t xml:space="preserve"> (if selected)</w:t>
+      </w:r>
     </w:p>
     <w:p>
       <w:pPr>
@@ -908,7 +867,6 @@
         <w:t xml:space="preserve">6. </w:t>
       </w:r>
       <w:proofErr w:type="spellStart"/>
-      <w:proofErr w:type="gramStart"/>
       <w:r>
         <w:rPr>
           <w:b/>
@@ -916,7 +874,6 @@
         <w:t>navX</w:t>
       </w:r>
       <w:proofErr w:type="spellEnd"/>
-      <w:proofErr w:type="gramEnd"/>
       <w:r>
         <w:rPr>
           <w:b/>
@@ -978,6 +935,30 @@
       </w:pPr>
       <w:r>
         <w:lastRenderedPageBreak/>
+        <w:t>Install device drivers as they pop up (accept warnings if they appear)</w:t>
+      </w:r>
+    </w:p>
+    <w:p>
+      <w:pPr>
+        <w:pStyle w:val="ListParagraph"/>
+        <w:numPr>
+          <w:ilvl w:val="0"/>
+          <w:numId w:val="11"/>
+        </w:numPr>
+      </w:pPr>
+      <w:r>
+        <w:t>Click Finish</w:t>
+      </w:r>
+    </w:p>
+    <w:p>
+      <w:pPr>
+        <w:pStyle w:val="ListParagraph"/>
+        <w:numPr>
+          <w:ilvl w:val="0"/>
+          <w:numId w:val="11"/>
+        </w:numPr>
+      </w:pPr>
+      <w:r>
         <w:t xml:space="preserve">If not automatically done (i.e. Eclipse can’t find </w:t>
       </w:r>
       <w:proofErr w:type="spellStart"/>
@@ -1042,7 +1023,51 @@
         </w:numPr>
       </w:pPr>
       <w:r>
-        <w:t>Copy the files from C:\Users\Software\navx-mxp\cpp\lib to C:\Users\Software\wpilib\user\cpp\lib\</w:t>
+        <w:t>Copy the files from C:\Users</w:t>
+      </w:r>
+      <w:r>
+        <w:t>\&lt;your username&gt;</w:t>
+      </w:r>
+      <w:r>
+        <w:t xml:space="preserve"> \</w:t>
+      </w:r>
+      <w:proofErr w:type="spellStart"/>
+      <w:r>
+        <w:t>navx-mxp</w:t>
+      </w:r>
+      <w:proofErr w:type="spellEnd"/>
+      <w:r>
+        <w:t>\</w:t>
+      </w:r>
+      <w:proofErr w:type="spellStart"/>
+      <w:r>
+        <w:t>cpp</w:t>
+      </w:r>
+      <w:proofErr w:type="spellEnd"/>
+      <w:r>
+        <w:t>\lib to C:\Users</w:t>
+      </w:r>
+      <w:r>
+        <w:t>\&lt;your username&gt;</w:t>
+      </w:r>
+      <w:r>
+        <w:t>\</w:t>
+      </w:r>
+      <w:proofErr w:type="spellStart"/>
+      <w:r>
+        <w:t>wpilib</w:t>
+      </w:r>
+      <w:proofErr w:type="spellEnd"/>
+      <w:r>
+        <w:t>\user\</w:t>
+      </w:r>
+      <w:proofErr w:type="spellStart"/>
+      <w:r>
+        <w:t>cpp</w:t>
+      </w:r>
+      <w:proofErr w:type="spellEnd"/>
+      <w:r>
+        <w:t>\lib\</w:t>
       </w:r>
     </w:p>
     <w:p>
@@ -1065,27 +1090,7 @@
           <w:rPr>
             <w:rStyle w:val="InternetLink"/>
           </w:rPr>
-          <w:t>https://github.com/WPIRob</w:t>
-        </w:r>
-        <w:r>
-          <w:rPr>
-            <w:rStyle w:val="InternetLink"/>
-          </w:rPr>
-          <w:t>o</w:t>
-        </w:r>
-        <w:r>
-          <w:rPr>
-            <w:rStyle w:val="InternetLink"/>
-          </w:rPr>
-          <w:t>ticsPr</w:t>
-        </w:r>
-        <w:bookmarkStart w:id="0" w:name="_GoBack"/>
-        <w:bookmarkEnd w:id="0"/>
-        <w:r>
-          <w:rPr>
-            <w:rStyle w:val="InternetLink"/>
-          </w:rPr>
-          <w:t>ojects/GRIP/releases</w:t>
+          <w:t>https://github.com/WPIRoboticsProjects/GRIP/releases</w:t>
         </w:r>
       </w:hyperlink>
     </w:p>
@@ -1103,6 +1108,18 @@
     </w:p>
     <w:p>
       <w:pPr>
+        <w:pStyle w:val="ListParagraph"/>
+        <w:numPr>
+          <w:ilvl w:val="0"/>
+          <w:numId w:val="5"/>
+        </w:numPr>
+      </w:pPr>
+      <w:r>
+        <w:t>Allow firewall exceptions (if asked)</w:t>
+      </w:r>
+    </w:p>
+    <w:p>
+      <w:pPr>
         <w:spacing w:after="0"/>
         <w:rPr>
           <w:b/>
@@ -1112,21 +1129,7 @@
         <w:rPr>
           <w:b/>
         </w:rPr>
-        <w:t xml:space="preserve">8. </w:t>
-      </w:r>
-      <w:proofErr w:type="spellStart"/>
-      <w:r>
-        <w:rPr>
-          <w:b/>
-        </w:rPr>
-        <w:t>GitHub</w:t>
-      </w:r>
-      <w:proofErr w:type="spellEnd"/>
-      <w:r>
-        <w:rPr>
-          <w:b/>
-        </w:rPr>
-        <w:t xml:space="preserve"> Desktop App (for source code collaboration and backups)</w:t>
+        <w:t>8. GitHub Desktop App (for source code collaboration and backups)</w:t>
       </w:r>
     </w:p>
     <w:p>
@@ -1135,19 +1138,7 @@
           <w:rPr>
             <w:rStyle w:val="InternetLink"/>
           </w:rPr>
-          <w:t>https://des</w:t>
-        </w:r>
-        <w:r>
-          <w:rPr>
-            <w:rStyle w:val="InternetLink"/>
-          </w:rPr>
-          <w:t>k</w:t>
-        </w:r>
-        <w:r>
-          <w:rPr>
-            <w:rStyle w:val="InternetLink"/>
-          </w:rPr>
-          <w:t>top.github.com/</w:t>
+          <w:t>https://desktop.github.com/</w:t>
         </w:r>
       </w:hyperlink>
     </w:p>
@@ -1357,15 +1348,7 @@
         </w:numPr>
       </w:pPr>
       <w:r>
-        <w:t xml:space="preserve">To deploy code to robot, right-click the project, select Run </w:t>
-      </w:r>
-      <w:proofErr w:type="gramStart"/>
-      <w:r>
-        <w:t>As</w:t>
-      </w:r>
-      <w:proofErr w:type="gramEnd"/>
-      <w:r>
-        <w:t xml:space="preserve">..., and select </w:t>
+        <w:t xml:space="preserve">To deploy code to robot, right-click the project, select Run As..., and select </w:t>
       </w:r>
       <w:proofErr w:type="spellStart"/>
       <w:r>
@@ -1463,13 +1446,9 @@
         </w:numPr>
         <w:ind w:left="720"/>
       </w:pPr>
-      <w:proofErr w:type="gramStart"/>
-      <w:r>
-        <w:t>Unzip  FRCUpdateSuite</w:t>
-      </w:r>
-      <w:proofErr w:type="gramEnd"/>
-      <w:r>
-        <w:t>_2018</w:t>
+      <w:r>
+        <w:lastRenderedPageBreak/>
+        <w:t>Unzip  FRCUpdateSuite_2018</w:t>
       </w:r>
       <w:r>
         <w:t>.</w:t>
@@ -1519,7 +1498,6 @@
         <w:ind w:left="720"/>
       </w:pPr>
       <w:r>
-        <w:lastRenderedPageBreak/>
         <w:t>Click Next, Next</w:t>
       </w:r>
     </w:p>
@@ -1682,7 +1660,7 @@
         <w:ind w:left="720"/>
       </w:pPr>
       <w:r>
-        <w:t>Automatically register via internet</w:t>
+        <w:t>Leave “Run License Manager…” checked and click Finish</w:t>
       </w:r>
     </w:p>
     <w:p>
@@ -1695,7 +1673,7 @@
         <w:ind w:left="720"/>
       </w:pPr>
       <w:r>
-        <w:t xml:space="preserve">Next, Login (e-mail: frc4917@gmail.com, pass: </w:t>
+        <w:t xml:space="preserve">Login (e-mail: frc4917@gmail.com, pass: </w:t>
       </w:r>
       <w:r>
         <w:rPr>
@@ -1717,8 +1695,16 @@
         <w:ind w:left="720"/>
       </w:pPr>
       <w:r>
-        <w:t>Next, Finish</w:t>
-      </w:r>
+        <w:t xml:space="preserve">Activate, </w:t>
+      </w:r>
+      <w:r>
+        <w:t xml:space="preserve">Next, </w:t>
+      </w:r>
+      <w:r>
+        <w:t>Close</w:t>
+      </w:r>
+      <w:bookmarkStart w:id="0" w:name="_GoBack"/>
+      <w:bookmarkEnd w:id="0"/>
     </w:p>
     <w:p>
       <w:pPr>
@@ -2042,6 +2028,7 @@
         <w:ind w:left="720"/>
       </w:pPr>
       <w:r>
+        <w:lastRenderedPageBreak/>
         <w:t>Click Next, Next, Finish</w:t>
       </w:r>
     </w:p>
@@ -2101,7 +2088,6 @@
         <w:ind w:left="720"/>
       </w:pPr>
       <w:r>
-        <w:lastRenderedPageBreak/>
         <w:t>Save it to C:\Users\&lt;your username&gt;\uac_whitelist.sdb</w:t>
       </w:r>
     </w:p>
@@ -2161,13 +2147,8 @@
       </w:r>
       <w:proofErr w:type="spellEnd"/>
       <w:r>
-        <w:t xml:space="preserve"> </w:t>
-      </w:r>
-      <w:proofErr w:type="spellStart"/>
-      <w:r>
-        <w:t>webpages</w:t>
-      </w:r>
-      <w:proofErr w:type="spellEnd"/>
+        <w:t xml:space="preserve"> webpages</w:t>
+      </w:r>
     </w:p>
     <w:p>
       <w:r>
@@ -2233,7 +2214,7 @@
 </file>
 
 <file path=word/endnotes.xml><?xml version="1.0" encoding="utf-8"?>
-<w:endnotes xmlns:ve="http://schemas.openxmlformats.org/markup-compatibility/2006" xmlns:o="urn:schemas-microsoft-com:office:office" xmlns:r="http://schemas.openxmlformats.org/officeDocument/2006/relationships" xmlns:m="http://schemas.openxmlformats.org/officeDocument/2006/math" xmlns:v="urn:schemas-microsoft-com:vml" xmlns:wp="http://schemas.openxmlformats.org/drawingml/2006/wordprocessingDrawing" xmlns:w10="urn:schemas-microsoft-com:office:word" xmlns:w="http://schemas.openxmlformats.org/wordprocessingml/2006/main" xmlns:wne="http://schemas.microsoft.com/office/word/2006/wordml">
+<w:endnotes xmlns:wpc="http://schemas.microsoft.com/office/word/2010/wordprocessingCanvas" xmlns:cx="http://schemas.microsoft.com/office/drawing/2014/chartex" xmlns:cx1="http://schemas.microsoft.com/office/drawing/2015/9/8/chartex" xmlns:cx2="http://schemas.microsoft.com/office/drawing/2015/10/21/chartex" xmlns:cx3="http://schemas.microsoft.com/office/drawing/2016/5/9/chartex" xmlns:cx4="http://schemas.microsoft.com/office/drawing/2016/5/10/chartex" xmlns:cx5="http://schemas.microsoft.com/office/drawing/2016/5/11/chartex" xmlns:cx6="http://schemas.microsoft.com/office/drawing/2016/5/12/chartex" xmlns:cx7="http://schemas.microsoft.com/office/drawing/2016/5/13/chartex" xmlns:cx8="http://schemas.microsoft.com/office/drawing/2016/5/14/chartex" xmlns:mc="http://schemas.openxmlformats.org/markup-compatibility/2006" xmlns:aink="http://schemas.microsoft.com/office/drawing/2016/ink" xmlns:am3d="http://schemas.microsoft.com/office/drawing/2017/model3d" xmlns:o="urn:schemas-microsoft-com:office:office" xmlns:r="http://schemas.openxmlformats.org/officeDocument/2006/relationships" xmlns:m="http://schemas.openxmlformats.org/officeDocument/2006/math" xmlns:v="urn:schemas-microsoft-com:vml" xmlns:wp14="http://schemas.microsoft.com/office/word/2010/wordprocessingDrawing" xmlns:wp="http://schemas.openxmlformats.org/drawingml/2006/wordprocessingDrawing" xmlns:w10="urn:schemas-microsoft-com:office:word" xmlns:w="http://schemas.openxmlformats.org/wordprocessingml/2006/main" xmlns:w14="http://schemas.microsoft.com/office/word/2010/wordml" xmlns:w15="http://schemas.microsoft.com/office/word/2012/wordml" xmlns:w16se="http://schemas.microsoft.com/office/word/2015/wordml/symex" xmlns:wpg="http://schemas.microsoft.com/office/word/2010/wordprocessingGroup" xmlns:wpi="http://schemas.microsoft.com/office/word/2010/wordprocessingInk" xmlns:wne="http://schemas.microsoft.com/office/word/2006/wordml" xmlns:wps="http://schemas.microsoft.com/office/word/2010/wordprocessingShape" mc:Ignorable="w14 w15 w16se wp14">
   <w:endnote w:type="separator" w:id="-1">
     <w:p>
       <w:pPr>
@@ -2258,7 +2239,7 @@
 </file>
 
 <file path=word/footer1.xml><?xml version="1.0" encoding="utf-8"?>
-<w:ftr xmlns:ve="http://schemas.openxmlformats.org/markup-compatibility/2006" xmlns:o="urn:schemas-microsoft-com:office:office" xmlns:r="http://schemas.openxmlformats.org/officeDocument/2006/relationships" xmlns:m="http://schemas.openxmlformats.org/officeDocument/2006/math" xmlns:v="urn:schemas-microsoft-com:vml" xmlns:wp="http://schemas.openxmlformats.org/drawingml/2006/wordprocessingDrawing" xmlns:w10="urn:schemas-microsoft-com:office:word" xmlns:w="http://schemas.openxmlformats.org/wordprocessingml/2006/main" xmlns:wne="http://schemas.microsoft.com/office/word/2006/wordml">
+<w:ftr xmlns:wpc="http://schemas.microsoft.com/office/word/2010/wordprocessingCanvas" xmlns:cx="http://schemas.microsoft.com/office/drawing/2014/chartex" xmlns:cx1="http://schemas.microsoft.com/office/drawing/2015/9/8/chartex" xmlns:cx2="http://schemas.microsoft.com/office/drawing/2015/10/21/chartex" xmlns:cx3="http://schemas.microsoft.com/office/drawing/2016/5/9/chartex" xmlns:cx4="http://schemas.microsoft.com/office/drawing/2016/5/10/chartex" xmlns:cx5="http://schemas.microsoft.com/office/drawing/2016/5/11/chartex" xmlns:cx6="http://schemas.microsoft.com/office/drawing/2016/5/12/chartex" xmlns:cx7="http://schemas.microsoft.com/office/drawing/2016/5/13/chartex" xmlns:cx8="http://schemas.microsoft.com/office/drawing/2016/5/14/chartex" xmlns:mc="http://schemas.openxmlformats.org/markup-compatibility/2006" xmlns:aink="http://schemas.microsoft.com/office/drawing/2016/ink" xmlns:am3d="http://schemas.microsoft.com/office/drawing/2017/model3d" xmlns:o="urn:schemas-microsoft-com:office:office" xmlns:r="http://schemas.openxmlformats.org/officeDocument/2006/relationships" xmlns:m="http://schemas.openxmlformats.org/officeDocument/2006/math" xmlns:v="urn:schemas-microsoft-com:vml" xmlns:wp14="http://schemas.microsoft.com/office/word/2010/wordprocessingDrawing" xmlns:wp="http://schemas.openxmlformats.org/drawingml/2006/wordprocessingDrawing" xmlns:w10="urn:schemas-microsoft-com:office:word" xmlns:w="http://schemas.openxmlformats.org/wordprocessingml/2006/main" xmlns:w14="http://schemas.microsoft.com/office/word/2010/wordml" xmlns:w15="http://schemas.microsoft.com/office/word/2012/wordml" xmlns:w16se="http://schemas.microsoft.com/office/word/2015/wordml/symex" xmlns:wpg="http://schemas.microsoft.com/office/word/2010/wordprocessingGroup" xmlns:wpi="http://schemas.microsoft.com/office/word/2010/wordprocessingInk" xmlns:wne="http://schemas.microsoft.com/office/word/2006/wordml" xmlns:wps="http://schemas.microsoft.com/office/word/2010/wordprocessingShape" mc:Ignorable="w14 w15 w16se wp14">
   <w:sdt>
     <w:sdtPr>
       <w:id w:val="2086530248"/>
@@ -2267,6 +2248,7 @@
         <w:docPartUnique/>
       </w:docPartObj>
     </w:sdtPr>
+    <w:sdtEndPr/>
     <w:sdtContent>
       <w:p>
         <w:pPr>
@@ -2286,7 +2268,7 @@
           <w:rPr>
             <w:noProof/>
           </w:rPr>
-          <w:t>1</w:t>
+          <w:t>5</w:t>
         </w:r>
         <w:r>
           <w:fldChar w:fldCharType="end"/>
@@ -2303,7 +2285,7 @@
 </file>
 
 <file path=word/footnotes.xml><?xml version="1.0" encoding="utf-8"?>
-<w:footnotes xmlns:ve="http://schemas.openxmlformats.org/markup-compatibility/2006" xmlns:o="urn:schemas-microsoft-com:office:office" xmlns:r="http://schemas.openxmlformats.org/officeDocument/2006/relationships" xmlns:m="http://schemas.openxmlformats.org/officeDocument/2006/math" xmlns:v="urn:schemas-microsoft-com:vml" xmlns:wp="http://schemas.openxmlformats.org/drawingml/2006/wordprocessingDrawing" xmlns:w10="urn:schemas-microsoft-com:office:word" xmlns:w="http://schemas.openxmlformats.org/wordprocessingml/2006/main" xmlns:wne="http://schemas.microsoft.com/office/word/2006/wordml">
+<w:footnotes xmlns:wpc="http://schemas.microsoft.com/office/word/2010/wordprocessingCanvas" xmlns:cx="http://schemas.microsoft.com/office/drawing/2014/chartex" xmlns:cx1="http://schemas.microsoft.com/office/drawing/2015/9/8/chartex" xmlns:cx2="http://schemas.microsoft.com/office/drawing/2015/10/21/chartex" xmlns:cx3="http://schemas.microsoft.com/office/drawing/2016/5/9/chartex" xmlns:cx4="http://schemas.microsoft.com/office/drawing/2016/5/10/chartex" xmlns:cx5="http://schemas.microsoft.com/office/drawing/2016/5/11/chartex" xmlns:cx6="http://schemas.microsoft.com/office/drawing/2016/5/12/chartex" xmlns:cx7="http://schemas.microsoft.com/office/drawing/2016/5/13/chartex" xmlns:cx8="http://schemas.microsoft.com/office/drawing/2016/5/14/chartex" xmlns:mc="http://schemas.openxmlformats.org/markup-compatibility/2006" xmlns:aink="http://schemas.microsoft.com/office/drawing/2016/ink" xmlns:am3d="http://schemas.microsoft.com/office/drawing/2017/model3d" xmlns:o="urn:schemas-microsoft-com:office:office" xmlns:r="http://schemas.openxmlformats.org/officeDocument/2006/relationships" xmlns:m="http://schemas.openxmlformats.org/officeDocument/2006/math" xmlns:v="urn:schemas-microsoft-com:vml" xmlns:wp14="http://schemas.microsoft.com/office/word/2010/wordprocessingDrawing" xmlns:wp="http://schemas.openxmlformats.org/drawingml/2006/wordprocessingDrawing" xmlns:w10="urn:schemas-microsoft-com:office:word" xmlns:w="http://schemas.openxmlformats.org/wordprocessingml/2006/main" xmlns:w14="http://schemas.microsoft.com/office/word/2010/wordml" xmlns:w15="http://schemas.microsoft.com/office/word/2012/wordml" xmlns:w16se="http://schemas.microsoft.com/office/word/2015/wordml/symex" xmlns:wpg="http://schemas.microsoft.com/office/word/2010/wordprocessingGroup" xmlns:wpi="http://schemas.microsoft.com/office/word/2010/wordprocessingInk" xmlns:wne="http://schemas.microsoft.com/office/word/2006/wordml" xmlns:wps="http://schemas.microsoft.com/office/word/2010/wordprocessingShape" mc:Ignorable="w14 w15 w16se wp14">
   <w:footnote w:type="separator" w:id="-1">
     <w:p>
       <w:pPr>
@@ -2328,7 +2310,7 @@
 </file>
 
 <file path=word/header1.xml><?xml version="1.0" encoding="utf-8"?>
-<w:hdr xmlns:ve="http://schemas.openxmlformats.org/markup-compatibility/2006" xmlns:o="urn:schemas-microsoft-com:office:office" xmlns:r="http://schemas.openxmlformats.org/officeDocument/2006/relationships" xmlns:m="http://schemas.openxmlformats.org/officeDocument/2006/math" xmlns:v="urn:schemas-microsoft-com:vml" xmlns:wp="http://schemas.openxmlformats.org/drawingml/2006/wordprocessingDrawing" xmlns:w10="urn:schemas-microsoft-com:office:word" xmlns:w="http://schemas.openxmlformats.org/wordprocessingml/2006/main" xmlns:wne="http://schemas.microsoft.com/office/word/2006/wordml">
+<w:hdr xmlns:wpc="http://schemas.microsoft.com/office/word/2010/wordprocessingCanvas" xmlns:cx="http://schemas.microsoft.com/office/drawing/2014/chartex" xmlns:cx1="http://schemas.microsoft.com/office/drawing/2015/9/8/chartex" xmlns:cx2="http://schemas.microsoft.com/office/drawing/2015/10/21/chartex" xmlns:cx3="http://schemas.microsoft.com/office/drawing/2016/5/9/chartex" xmlns:cx4="http://schemas.microsoft.com/office/drawing/2016/5/10/chartex" xmlns:cx5="http://schemas.microsoft.com/office/drawing/2016/5/11/chartex" xmlns:cx6="http://schemas.microsoft.com/office/drawing/2016/5/12/chartex" xmlns:cx7="http://schemas.microsoft.com/office/drawing/2016/5/13/chartex" xmlns:cx8="http://schemas.microsoft.com/office/drawing/2016/5/14/chartex" xmlns:mc="http://schemas.openxmlformats.org/markup-compatibility/2006" xmlns:aink="http://schemas.microsoft.com/office/drawing/2016/ink" xmlns:am3d="http://schemas.microsoft.com/office/drawing/2017/model3d" xmlns:o="urn:schemas-microsoft-com:office:office" xmlns:r="http://schemas.openxmlformats.org/officeDocument/2006/relationships" xmlns:m="http://schemas.openxmlformats.org/officeDocument/2006/math" xmlns:v="urn:schemas-microsoft-com:vml" xmlns:wp14="http://schemas.microsoft.com/office/word/2010/wordprocessingDrawing" xmlns:wp="http://schemas.openxmlformats.org/drawingml/2006/wordprocessingDrawing" xmlns:w10="urn:schemas-microsoft-com:office:word" xmlns:w="http://schemas.openxmlformats.org/wordprocessingml/2006/main" xmlns:w14="http://schemas.microsoft.com/office/word/2010/wordml" xmlns:w15="http://schemas.microsoft.com/office/word/2012/wordml" xmlns:w16se="http://schemas.microsoft.com/office/word/2015/wordml/symex" xmlns:wpg="http://schemas.microsoft.com/office/word/2010/wordprocessingGroup" xmlns:wpi="http://schemas.microsoft.com/office/word/2010/wordprocessingInk" xmlns:wne="http://schemas.microsoft.com/office/word/2006/wordml" xmlns:wps="http://schemas.microsoft.com/office/word/2010/wordprocessingShape" mc:Ignorable="w14 w15 w16se wp14">
   <w:p>
     <w:pPr>
       <w:pStyle w:val="Header"/>
@@ -2394,8 +2376,8 @@
 </file>
 
 <file path=word/numbering.xml><?xml version="1.0" encoding="utf-8"?>
-<w:numbering xmlns:ve="http://schemas.openxmlformats.org/markup-compatibility/2006" xmlns:o="urn:schemas-microsoft-com:office:office" xmlns:r="http://schemas.openxmlformats.org/officeDocument/2006/relationships" xmlns:m="http://schemas.openxmlformats.org/officeDocument/2006/math" xmlns:v="urn:schemas-microsoft-com:vml" xmlns:wp="http://schemas.openxmlformats.org/drawingml/2006/wordprocessingDrawing" xmlns:w10="urn:schemas-microsoft-com:office:word" xmlns:w="http://schemas.openxmlformats.org/wordprocessingml/2006/main" xmlns:wne="http://schemas.microsoft.com/office/word/2006/wordml">
-  <w:abstractNum w:abstractNumId="0">
+<w:numbering xmlns:wpc="http://schemas.microsoft.com/office/word/2010/wordprocessingCanvas" xmlns:cx="http://schemas.microsoft.com/office/drawing/2014/chartex" xmlns:cx1="http://schemas.microsoft.com/office/drawing/2015/9/8/chartex" xmlns:cx2="http://schemas.microsoft.com/office/drawing/2015/10/21/chartex" xmlns:cx3="http://schemas.microsoft.com/office/drawing/2016/5/9/chartex" xmlns:cx4="http://schemas.microsoft.com/office/drawing/2016/5/10/chartex" xmlns:cx5="http://schemas.microsoft.com/office/drawing/2016/5/11/chartex" xmlns:cx6="http://schemas.microsoft.com/office/drawing/2016/5/12/chartex" xmlns:cx7="http://schemas.microsoft.com/office/drawing/2016/5/13/chartex" xmlns:cx8="http://schemas.microsoft.com/office/drawing/2016/5/14/chartex" xmlns:mc="http://schemas.openxmlformats.org/markup-compatibility/2006" xmlns:aink="http://schemas.microsoft.com/office/drawing/2016/ink" xmlns:am3d="http://schemas.microsoft.com/office/drawing/2017/model3d" xmlns:o="urn:schemas-microsoft-com:office:office" xmlns:r="http://schemas.openxmlformats.org/officeDocument/2006/relationships" xmlns:m="http://schemas.openxmlformats.org/officeDocument/2006/math" xmlns:v="urn:schemas-microsoft-com:vml" xmlns:wp14="http://schemas.microsoft.com/office/word/2010/wordprocessingDrawing" xmlns:wp="http://schemas.openxmlformats.org/drawingml/2006/wordprocessingDrawing" xmlns:w10="urn:schemas-microsoft-com:office:word" xmlns:w="http://schemas.openxmlformats.org/wordprocessingml/2006/main" xmlns:w14="http://schemas.microsoft.com/office/word/2010/wordml" xmlns:w15="http://schemas.microsoft.com/office/word/2012/wordml" xmlns:w16se="http://schemas.microsoft.com/office/word/2015/wordml/symex" xmlns:wpg="http://schemas.microsoft.com/office/word/2010/wordprocessingGroup" xmlns:wpi="http://schemas.microsoft.com/office/word/2010/wordprocessingInk" xmlns:wne="http://schemas.microsoft.com/office/word/2006/wordml" xmlns:wps="http://schemas.microsoft.com/office/word/2010/wordprocessingShape" mc:Ignorable="w14 w15 w16se wp14">
+  <w:abstractNum w:abstractNumId="0" w15:restartNumberingAfterBreak="0">
     <w:nsid w:val="01141686"/>
     <w:multiLevelType w:val="multilevel"/>
     <w:tmpl w:val="981E5826"/>
@@ -2511,7 +2493,7 @@
       </w:pPr>
     </w:lvl>
   </w:abstractNum>
-  <w:abstractNum w:abstractNumId="1">
+  <w:abstractNum w:abstractNumId="1" w15:restartNumberingAfterBreak="0">
     <w:nsid w:val="079C10EC"/>
     <w:multiLevelType w:val="multilevel"/>
     <w:tmpl w:val="E326CE70"/>
@@ -2597,7 +2579,7 @@
       </w:pPr>
     </w:lvl>
   </w:abstractNum>
-  <w:abstractNum w:abstractNumId="2">
+  <w:abstractNum w:abstractNumId="2" w15:restartNumberingAfterBreak="0">
     <w:nsid w:val="115175F6"/>
     <w:multiLevelType w:val="multilevel"/>
     <w:tmpl w:val="42A076AC"/>
@@ -2692,7 +2674,7 @@
       </w:pPr>
     </w:lvl>
   </w:abstractNum>
-  <w:abstractNum w:abstractNumId="3">
+  <w:abstractNum w:abstractNumId="3" w15:restartNumberingAfterBreak="0">
     <w:nsid w:val="15F6269C"/>
     <w:multiLevelType w:val="multilevel"/>
     <w:tmpl w:val="B94E777E"/>
@@ -2806,7 +2788,7 @@
       </w:rPr>
     </w:lvl>
   </w:abstractNum>
-  <w:abstractNum w:abstractNumId="4">
+  <w:abstractNum w:abstractNumId="4" w15:restartNumberingAfterBreak="0">
     <w:nsid w:val="1E4448BF"/>
     <w:multiLevelType w:val="multilevel"/>
     <w:tmpl w:val="0E94832E"/>
@@ -2892,7 +2874,7 @@
       </w:pPr>
     </w:lvl>
   </w:abstractNum>
-  <w:abstractNum w:abstractNumId="5">
+  <w:abstractNum w:abstractNumId="5" w15:restartNumberingAfterBreak="0">
     <w:nsid w:val="22B71031"/>
     <w:multiLevelType w:val="multilevel"/>
     <w:tmpl w:val="AE0460FE"/>
@@ -2978,7 +2960,7 @@
       </w:pPr>
     </w:lvl>
   </w:abstractNum>
-  <w:abstractNum w:abstractNumId="6">
+  <w:abstractNum w:abstractNumId="6" w15:restartNumberingAfterBreak="0">
     <w:nsid w:val="28185D41"/>
     <w:multiLevelType w:val="multilevel"/>
     <w:tmpl w:val="B2E69A7C"/>
@@ -3064,7 +3046,7 @@
       </w:pPr>
     </w:lvl>
   </w:abstractNum>
-  <w:abstractNum w:abstractNumId="7">
+  <w:abstractNum w:abstractNumId="7" w15:restartNumberingAfterBreak="0">
     <w:nsid w:val="40D97E29"/>
     <w:multiLevelType w:val="multilevel"/>
     <w:tmpl w:val="805A8D30"/>
@@ -3153,7 +3135,7 @@
       </w:pPr>
     </w:lvl>
   </w:abstractNum>
-  <w:abstractNum w:abstractNumId="8">
+  <w:abstractNum w:abstractNumId="8" w15:restartNumberingAfterBreak="0">
     <w:nsid w:val="412B50B1"/>
     <w:multiLevelType w:val="multilevel"/>
     <w:tmpl w:val="D0D66166"/>
@@ -3239,7 +3221,7 @@
       </w:pPr>
     </w:lvl>
   </w:abstractNum>
-  <w:abstractNum w:abstractNumId="9">
+  <w:abstractNum w:abstractNumId="9" w15:restartNumberingAfterBreak="0">
     <w:nsid w:val="69DF6C15"/>
     <w:multiLevelType w:val="multilevel"/>
     <w:tmpl w:val="50C06848"/>
@@ -3325,7 +3307,7 @@
       </w:pPr>
     </w:lvl>
   </w:abstractNum>
-  <w:abstractNum w:abstractNumId="10">
+  <w:abstractNum w:abstractNumId="10" w15:restartNumberingAfterBreak="0">
     <w:nsid w:val="7A061AA1"/>
     <w:multiLevelType w:val="multilevel"/>
     <w:tmpl w:val="8DE27B6C"/>
@@ -3411,7 +3393,7 @@
       </w:pPr>
     </w:lvl>
   </w:abstractNum>
-  <w:abstractNum w:abstractNumId="11">
+  <w:abstractNum w:abstractNumId="11" w15:restartNumberingAfterBreak="0">
     <w:nsid w:val="7D14495F"/>
     <w:multiLevelType w:val="multilevel"/>
     <w:tmpl w:val="2F286AC4"/>
@@ -3537,7 +3519,7 @@
 </file>
 
 <file path=word/styles.xml><?xml version="1.0" encoding="utf-8"?>
-<w:styles xmlns:r="http://schemas.openxmlformats.org/officeDocument/2006/relationships" xmlns:w="http://schemas.openxmlformats.org/wordprocessingml/2006/main">
+<w:styles xmlns:mc="http://schemas.openxmlformats.org/markup-compatibility/2006" xmlns:r="http://schemas.openxmlformats.org/officeDocument/2006/relationships" xmlns:w="http://schemas.openxmlformats.org/wordprocessingml/2006/main" xmlns:w14="http://schemas.microsoft.com/office/word/2010/wordml" xmlns:w15="http://schemas.microsoft.com/office/word/2012/wordml" xmlns:w16se="http://schemas.microsoft.com/office/word/2015/wordml/symex" mc:Ignorable="w14 w15 w16se">
   <w:docDefaults>
     <w:rPrDefault>
       <w:rPr>
@@ -3549,144 +3531,382 @@
     </w:rPrDefault>
     <w:pPrDefault/>
   </w:docDefaults>
-  <w:latentStyles w:defLockedState="0" w:defUIPriority="99" w:defSemiHidden="1" w:defUnhideWhenUsed="1" w:defQFormat="0" w:count="267">
-    <w:lsdException w:name="Normal" w:semiHidden="0" w:uiPriority="0" w:unhideWhenUsed="0" w:qFormat="1"/>
-    <w:lsdException w:name="heading 1" w:semiHidden="0" w:uiPriority="9" w:unhideWhenUsed="0" w:qFormat="1"/>
-    <w:lsdException w:name="heading 2" w:uiPriority="9" w:qFormat="1"/>
-    <w:lsdException w:name="heading 3" w:uiPriority="9" w:qFormat="1"/>
-    <w:lsdException w:name="heading 4" w:uiPriority="9" w:qFormat="1"/>
-    <w:lsdException w:name="heading 5" w:uiPriority="9" w:qFormat="1"/>
-    <w:lsdException w:name="heading 6" w:uiPriority="9" w:qFormat="1"/>
-    <w:lsdException w:name="heading 7" w:uiPriority="9" w:qFormat="1"/>
-    <w:lsdException w:name="heading 8" w:uiPriority="9" w:qFormat="1"/>
-    <w:lsdException w:name="heading 9" w:uiPriority="9" w:qFormat="1"/>
-    <w:lsdException w:name="toc 1" w:uiPriority="39"/>
-    <w:lsdException w:name="toc 2" w:uiPriority="39"/>
-    <w:lsdException w:name="toc 3" w:uiPriority="39"/>
-    <w:lsdException w:name="toc 4" w:uiPriority="39"/>
-    <w:lsdException w:name="toc 5" w:uiPriority="39"/>
-    <w:lsdException w:name="toc 6" w:uiPriority="39"/>
-    <w:lsdException w:name="toc 7" w:uiPriority="39"/>
-    <w:lsdException w:name="toc 8" w:uiPriority="39"/>
-    <w:lsdException w:name="toc 9" w:uiPriority="39"/>
-    <w:lsdException w:name="caption" w:uiPriority="35" w:qFormat="1"/>
-    <w:lsdException w:name="Title" w:semiHidden="0" w:uiPriority="10" w:unhideWhenUsed="0" w:qFormat="1"/>
-    <w:lsdException w:name="Default Paragraph Font" w:uiPriority="1"/>
-    <w:lsdException w:name="Subtitle" w:semiHidden="0" w:uiPriority="11" w:unhideWhenUsed="0" w:qFormat="1"/>
-    <w:lsdException w:name="Strong" w:semiHidden="0" w:uiPriority="22" w:unhideWhenUsed="0" w:qFormat="1"/>
-    <w:lsdException w:name="Emphasis" w:semiHidden="0" w:uiPriority="20" w:unhideWhenUsed="0" w:qFormat="1"/>
-    <w:lsdException w:name="Table Grid" w:semiHidden="0" w:uiPriority="59" w:unhideWhenUsed="0"/>
-    <w:lsdException w:name="Placeholder Text" w:unhideWhenUsed="0"/>
-    <w:lsdException w:name="No Spacing" w:semiHidden="0" w:uiPriority="1" w:unhideWhenUsed="0" w:qFormat="1"/>
-    <w:lsdException w:name="Light Shading" w:semiHidden="0" w:uiPriority="60" w:unhideWhenUsed="0"/>
-    <w:lsdException w:name="Light List" w:semiHidden="0" w:uiPriority="61" w:unhideWhenUsed="0"/>
-    <w:lsdException w:name="Light Grid" w:semiHidden="0" w:uiPriority="62" w:unhideWhenUsed="0"/>
-    <w:lsdException w:name="Medium Shading 1" w:semiHidden="0" w:uiPriority="63" w:unhideWhenUsed="0"/>
-    <w:lsdException w:name="Medium Shading 2" w:semiHidden="0" w:uiPriority="64" w:unhideWhenUsed="0"/>
-    <w:lsdException w:name="Medium List 1" w:semiHidden="0" w:uiPriority="65" w:unhideWhenUsed="0"/>
-    <w:lsdException w:name="Medium List 2" w:semiHidden="0" w:uiPriority="66" w:unhideWhenUsed="0"/>
-    <w:lsdException w:name="Medium Grid 1" w:semiHidden="0" w:uiPriority="67" w:unhideWhenUsed="0"/>
-    <w:lsdException w:name="Medium Grid 2" w:semiHidden="0" w:uiPriority="68" w:unhideWhenUsed="0"/>
-    <w:lsdException w:name="Medium Grid 3" w:semiHidden="0" w:uiPriority="69" w:unhideWhenUsed="0"/>
-    <w:lsdException w:name="Dark List" w:semiHidden="0" w:uiPriority="70" w:unhideWhenUsed="0"/>
-    <w:lsdException w:name="Colorful Shading" w:semiHidden="0" w:uiPriority="71" w:unhideWhenUsed="0"/>
-    <w:lsdException w:name="Colorful List" w:semiHidden="0" w:uiPriority="72" w:unhideWhenUsed="0"/>
-    <w:lsdException w:name="Colorful Grid" w:semiHidden="0" w:uiPriority="73" w:unhideWhenUsed="0"/>
-    <w:lsdException w:name="Light Shading Accent 1" w:semiHidden="0" w:uiPriority="60" w:unhideWhenUsed="0"/>
-    <w:lsdException w:name="Light List Accent 1" w:semiHidden="0" w:uiPriority="61" w:unhideWhenUsed="0"/>
-    <w:lsdException w:name="Light Grid Accent 1" w:semiHidden="0" w:uiPriority="62" w:unhideWhenUsed="0"/>
-    <w:lsdException w:name="Medium Shading 1 Accent 1" w:semiHidden="0" w:uiPriority="63" w:unhideWhenUsed="0"/>
-    <w:lsdException w:name="Medium Shading 2 Accent 1" w:semiHidden="0" w:uiPriority="64" w:unhideWhenUsed="0"/>
-    <w:lsdException w:name="Medium List 1 Accent 1" w:semiHidden="0" w:uiPriority="65" w:unhideWhenUsed="0"/>
-    <w:lsdException w:name="Revision" w:unhideWhenUsed="0"/>
-    <w:lsdException w:name="List Paragraph" w:semiHidden="0" w:uiPriority="34" w:unhideWhenUsed="0" w:qFormat="1"/>
-    <w:lsdException w:name="Quote" w:semiHidden="0" w:uiPriority="29" w:unhideWhenUsed="0" w:qFormat="1"/>
-    <w:lsdException w:name="Intense Quote" w:semiHidden="0" w:uiPriority="30" w:unhideWhenUsed="0" w:qFormat="1"/>
-    <w:lsdException w:name="Medium List 2 Accent 1" w:semiHidden="0" w:uiPriority="66" w:unhideWhenUsed="0"/>
-    <w:lsdException w:name="Medium Grid 1 Accent 1" w:semiHidden="0" w:uiPriority="67" w:unhideWhenUsed="0"/>
-    <w:lsdException w:name="Medium Grid 2 Accent 1" w:semiHidden="0" w:uiPriority="68" w:unhideWhenUsed="0"/>
-    <w:lsdException w:name="Medium Grid 3 Accent 1" w:semiHidden="0" w:uiPriority="69" w:unhideWhenUsed="0"/>
-    <w:lsdException w:name="Dark List Accent 1" w:semiHidden="0" w:uiPriority="70" w:unhideWhenUsed="0"/>
-    <w:lsdException w:name="Colorful Shading Accent 1" w:semiHidden="0" w:uiPriority="71" w:unhideWhenUsed="0"/>
-    <w:lsdException w:name="Colorful List Accent 1" w:semiHidden="0" w:uiPriority="72" w:unhideWhenUsed="0"/>
-    <w:lsdException w:name="Colorful Grid Accent 1" w:semiHidden="0" w:uiPriority="73" w:unhideWhenUsed="0"/>
-    <w:lsdException w:name="Light Shading Accent 2" w:semiHidden="0" w:uiPriority="60" w:unhideWhenUsed="0"/>
-    <w:lsdException w:name="Light List Accent 2" w:semiHidden="0" w:uiPriority="61" w:unhideWhenUsed="0"/>
-    <w:lsdException w:name="Light Grid Accent 2" w:semiHidden="0" w:uiPriority="62" w:unhideWhenUsed="0"/>
-    <w:lsdException w:name="Medium Shading 1 Accent 2" w:semiHidden="0" w:uiPriority="63" w:unhideWhenUsed="0"/>
-    <w:lsdException w:name="Medium Shading 2 Accent 2" w:semiHidden="0" w:uiPriority="64" w:unhideWhenUsed="0"/>
-    <w:lsdException w:name="Medium List 1 Accent 2" w:semiHidden="0" w:uiPriority="65" w:unhideWhenUsed="0"/>
-    <w:lsdException w:name="Medium List 2 Accent 2" w:semiHidden="0" w:uiPriority="66" w:unhideWhenUsed="0"/>
-    <w:lsdException w:name="Medium Grid 1 Accent 2" w:semiHidden="0" w:uiPriority="67" w:unhideWhenUsed="0"/>
-    <w:lsdException w:name="Medium Grid 2 Accent 2" w:semiHidden="0" w:uiPriority="68" w:unhideWhenUsed="0"/>
-    <w:lsdException w:name="Medium Grid 3 Accent 2" w:semiHidden="0" w:uiPriority="69" w:unhideWhenUsed="0"/>
-    <w:lsdException w:name="Dark List Accent 2" w:semiHidden="0" w:uiPriority="70" w:unhideWhenUsed="0"/>
-    <w:lsdException w:name="Colorful Shading Accent 2" w:semiHidden="0" w:uiPriority="71" w:unhideWhenUsed="0"/>
-    <w:lsdException w:name="Colorful List Accent 2" w:semiHidden="0" w:uiPriority="72" w:unhideWhenUsed="0"/>
-    <w:lsdException w:name="Colorful Grid Accent 2" w:semiHidden="0" w:uiPriority="73" w:unhideWhenUsed="0"/>
-    <w:lsdException w:name="Light Shading Accent 3" w:semiHidden="0" w:uiPriority="60" w:unhideWhenUsed="0"/>
-    <w:lsdException w:name="Light List Accent 3" w:semiHidden="0" w:uiPriority="61" w:unhideWhenUsed="0"/>
-    <w:lsdException w:name="Light Grid Accent 3" w:semiHidden="0" w:uiPriority="62" w:unhideWhenUsed="0"/>
-    <w:lsdException w:name="Medium Shading 1 Accent 3" w:semiHidden="0" w:uiPriority="63" w:unhideWhenUsed="0"/>
-    <w:lsdException w:name="Medium Shading 2 Accent 3" w:semiHidden="0" w:uiPriority="64" w:unhideWhenUsed="0"/>
-    <w:lsdException w:name="Medium List 1 Accent 3" w:semiHidden="0" w:uiPriority="65" w:unhideWhenUsed="0"/>
-    <w:lsdException w:name="Medium List 2 Accent 3" w:semiHidden="0" w:uiPriority="66" w:unhideWhenUsed="0"/>
-    <w:lsdException w:name="Medium Grid 1 Accent 3" w:semiHidden="0" w:uiPriority="67" w:unhideWhenUsed="0"/>
-    <w:lsdException w:name="Medium Grid 2 Accent 3" w:semiHidden="0" w:uiPriority="68" w:unhideWhenUsed="0"/>
-    <w:lsdException w:name="Medium Grid 3 Accent 3" w:semiHidden="0" w:uiPriority="69" w:unhideWhenUsed="0"/>
-    <w:lsdException w:name="Dark List Accent 3" w:semiHidden="0" w:uiPriority="70" w:unhideWhenUsed="0"/>
-    <w:lsdException w:name="Colorful Shading Accent 3" w:semiHidden="0" w:uiPriority="71" w:unhideWhenUsed="0"/>
-    <w:lsdException w:name="Colorful List Accent 3" w:semiHidden="0" w:uiPriority="72" w:unhideWhenUsed="0"/>
-    <w:lsdException w:name="Colorful Grid Accent 3" w:semiHidden="0" w:uiPriority="73" w:unhideWhenUsed="0"/>
-    <w:lsdException w:name="Light Shading Accent 4" w:semiHidden="0" w:uiPriority="60" w:unhideWhenUsed="0"/>
-    <w:lsdException w:name="Light List Accent 4" w:semiHidden="0" w:uiPriority="61" w:unhideWhenUsed="0"/>
-    <w:lsdException w:name="Light Grid Accent 4" w:semiHidden="0" w:uiPriority="62" w:unhideWhenUsed="0"/>
-    <w:lsdException w:name="Medium Shading 1 Accent 4" w:semiHidden="0" w:uiPriority="63" w:unhideWhenUsed="0"/>
-    <w:lsdException w:name="Medium Shading 2 Accent 4" w:semiHidden="0" w:uiPriority="64" w:unhideWhenUsed="0"/>
-    <w:lsdException w:name="Medium List 1 Accent 4" w:semiHidden="0" w:uiPriority="65" w:unhideWhenUsed="0"/>
-    <w:lsdException w:name="Medium List 2 Accent 4" w:semiHidden="0" w:uiPriority="66" w:unhideWhenUsed="0"/>
-    <w:lsdException w:name="Medium Grid 1 Accent 4" w:semiHidden="0" w:uiPriority="67" w:unhideWhenUsed="0"/>
-    <w:lsdException w:name="Medium Grid 2 Accent 4" w:semiHidden="0" w:uiPriority="68" w:unhideWhenUsed="0"/>
-    <w:lsdException w:name="Medium Grid 3 Accent 4" w:semiHidden="0" w:uiPriority="69" w:unhideWhenUsed="0"/>
-    <w:lsdException w:name="Dark List Accent 4" w:semiHidden="0" w:uiPriority="70" w:unhideWhenUsed="0"/>
-    <w:lsdException w:name="Colorful Shading Accent 4" w:semiHidden="0" w:uiPriority="71" w:unhideWhenUsed="0"/>
-    <w:lsdException w:name="Colorful List Accent 4" w:semiHidden="0" w:uiPriority="72" w:unhideWhenUsed="0"/>
-    <w:lsdException w:name="Colorful Grid Accent 4" w:semiHidden="0" w:uiPriority="73" w:unhideWhenUsed="0"/>
-    <w:lsdException w:name="Light Shading Accent 5" w:semiHidden="0" w:uiPriority="60" w:unhideWhenUsed="0"/>
-    <w:lsdException w:name="Light List Accent 5" w:semiHidden="0" w:uiPriority="61" w:unhideWhenUsed="0"/>
-    <w:lsdException w:name="Light Grid Accent 5" w:semiHidden="0" w:uiPriority="62" w:unhideWhenUsed="0"/>
-    <w:lsdException w:name="Medium Shading 1 Accent 5" w:semiHidden="0" w:uiPriority="63" w:unhideWhenUsed="0"/>
-    <w:lsdException w:name="Medium Shading 2 Accent 5" w:semiHidden="0" w:uiPriority="64" w:unhideWhenUsed="0"/>
-    <w:lsdException w:name="Medium List 1 Accent 5" w:semiHidden="0" w:uiPriority="65" w:unhideWhenUsed="0"/>
-    <w:lsdException w:name="Medium List 2 Accent 5" w:semiHidden="0" w:uiPriority="66" w:unhideWhenUsed="0"/>
-    <w:lsdException w:name="Medium Grid 1 Accent 5" w:semiHidden="0" w:uiPriority="67" w:unhideWhenUsed="0"/>
-    <w:lsdException w:name="Medium Grid 2 Accent 5" w:semiHidden="0" w:uiPriority="68" w:unhideWhenUsed="0"/>
-    <w:lsdException w:name="Medium Grid 3 Accent 5" w:semiHidden="0" w:uiPriority="69" w:unhideWhenUsed="0"/>
-    <w:lsdException w:name="Dark List Accent 5" w:semiHidden="0" w:uiPriority="70" w:unhideWhenUsed="0"/>
-    <w:lsdException w:name="Colorful Shading Accent 5" w:semiHidden="0" w:uiPriority="71" w:unhideWhenUsed="0"/>
-    <w:lsdException w:name="Colorful List Accent 5" w:semiHidden="0" w:uiPriority="72" w:unhideWhenUsed="0"/>
-    <w:lsdException w:name="Colorful Grid Accent 5" w:semiHidden="0" w:uiPriority="73" w:unhideWhenUsed="0"/>
-    <w:lsdException w:name="Light Shading Accent 6" w:semiHidden="0" w:uiPriority="60" w:unhideWhenUsed="0"/>
-    <w:lsdException w:name="Light List Accent 6" w:semiHidden="0" w:uiPriority="61" w:unhideWhenUsed="0"/>
-    <w:lsdException w:name="Light Grid Accent 6" w:semiHidden="0" w:uiPriority="62" w:unhideWhenUsed="0"/>
-    <w:lsdException w:name="Medium Shading 1 Accent 6" w:semiHidden="0" w:uiPriority="63" w:unhideWhenUsed="0"/>
-    <w:lsdException w:name="Medium Shading 2 Accent 6" w:semiHidden="0" w:uiPriority="64" w:unhideWhenUsed="0"/>
-    <w:lsdException w:name="Medium List 1 Accent 6" w:semiHidden="0" w:uiPriority="65" w:unhideWhenUsed="0"/>
-    <w:lsdException w:name="Medium List 2 Accent 6" w:semiHidden="0" w:uiPriority="66" w:unhideWhenUsed="0"/>
-    <w:lsdException w:name="Medium Grid 1 Accent 6" w:semiHidden="0" w:uiPriority="67" w:unhideWhenUsed="0"/>
-    <w:lsdException w:name="Medium Grid 2 Accent 6" w:semiHidden="0" w:uiPriority="68" w:unhideWhenUsed="0"/>
-    <w:lsdException w:name="Medium Grid 3 Accent 6" w:semiHidden="0" w:uiPriority="69" w:unhideWhenUsed="0"/>
-    <w:lsdException w:name="Dark List Accent 6" w:semiHidden="0" w:uiPriority="70" w:unhideWhenUsed="0"/>
-    <w:lsdException w:name="Colorful Shading Accent 6" w:semiHidden="0" w:uiPriority="71" w:unhideWhenUsed="0"/>
-    <w:lsdException w:name="Colorful List Accent 6" w:semiHidden="0" w:uiPriority="72" w:unhideWhenUsed="0"/>
-    <w:lsdException w:name="Colorful Grid Accent 6" w:semiHidden="0" w:uiPriority="73" w:unhideWhenUsed="0"/>
-    <w:lsdException w:name="Subtle Emphasis" w:semiHidden="0" w:uiPriority="19" w:unhideWhenUsed="0" w:qFormat="1"/>
-    <w:lsdException w:name="Intense Emphasis" w:semiHidden="0" w:uiPriority="21" w:unhideWhenUsed="0" w:qFormat="1"/>
-    <w:lsdException w:name="Subtle Reference" w:semiHidden="0" w:uiPriority="31" w:unhideWhenUsed="0" w:qFormat="1"/>
-    <w:lsdException w:name="Intense Reference" w:semiHidden="0" w:uiPriority="32" w:unhideWhenUsed="0" w:qFormat="1"/>
-    <w:lsdException w:name="Book Title" w:semiHidden="0" w:uiPriority="33" w:unhideWhenUsed="0" w:qFormat="1"/>
-    <w:lsdException w:name="Bibliography" w:uiPriority="37"/>
-    <w:lsdException w:name="TOC Heading" w:uiPriority="39" w:qFormat="1"/>
+  <w:latentStyles w:defLockedState="0" w:defUIPriority="99" w:defSemiHidden="0" w:defUnhideWhenUsed="0" w:defQFormat="0" w:count="375">
+    <w:lsdException w:name="Normal" w:uiPriority="0" w:qFormat="1"/>
+    <w:lsdException w:name="heading 1" w:uiPriority="9" w:qFormat="1"/>
+    <w:lsdException w:name="heading 2" w:semiHidden="1" w:uiPriority="9" w:unhideWhenUsed="1" w:qFormat="1"/>
+    <w:lsdException w:name="heading 3" w:semiHidden="1" w:uiPriority="9" w:unhideWhenUsed="1" w:qFormat="1"/>
+    <w:lsdException w:name="heading 4" w:semiHidden="1" w:uiPriority="9" w:unhideWhenUsed="1" w:qFormat="1"/>
+    <w:lsdException w:name="heading 5" w:semiHidden="1" w:uiPriority="9" w:unhideWhenUsed="1" w:qFormat="1"/>
+    <w:lsdException w:name="heading 6" w:semiHidden="1" w:uiPriority="9" w:unhideWhenUsed="1" w:qFormat="1"/>
+    <w:lsdException w:name="heading 7" w:semiHidden="1" w:uiPriority="9" w:unhideWhenUsed="1" w:qFormat="1"/>
+    <w:lsdException w:name="heading 8" w:semiHidden="1" w:uiPriority="9" w:unhideWhenUsed="1" w:qFormat="1"/>
+    <w:lsdException w:name="heading 9" w:semiHidden="1" w:uiPriority="9" w:unhideWhenUsed="1" w:qFormat="1"/>
+    <w:lsdException w:name="index 1" w:semiHidden="1" w:unhideWhenUsed="1"/>
+    <w:lsdException w:name="index 2" w:semiHidden="1" w:unhideWhenUsed="1"/>
+    <w:lsdException w:name="index 3" w:semiHidden="1" w:unhideWhenUsed="1"/>
+    <w:lsdException w:name="index 4" w:semiHidden="1" w:unhideWhenUsed="1"/>
+    <w:lsdException w:name="index 5" w:semiHidden="1" w:unhideWhenUsed="1"/>
+    <w:lsdException w:name="index 6" w:semiHidden="1" w:unhideWhenUsed="1"/>
+    <w:lsdException w:name="index 7" w:semiHidden="1" w:unhideWhenUsed="1"/>
+    <w:lsdException w:name="index 8" w:semiHidden="1" w:unhideWhenUsed="1"/>
+    <w:lsdException w:name="index 9" w:semiHidden="1" w:unhideWhenUsed="1"/>
+    <w:lsdException w:name="toc 1" w:semiHidden="1" w:uiPriority="39" w:unhideWhenUsed="1"/>
+    <w:lsdException w:name="toc 2" w:semiHidden="1" w:uiPriority="39" w:unhideWhenUsed="1"/>
+    <w:lsdException w:name="toc 3" w:semiHidden="1" w:uiPriority="39" w:unhideWhenUsed="1"/>
+    <w:lsdException w:name="toc 4" w:semiHidden="1" w:uiPriority="39" w:unhideWhenUsed="1"/>
+    <w:lsdException w:name="toc 5" w:semiHidden="1" w:uiPriority="39" w:unhideWhenUsed="1"/>
+    <w:lsdException w:name="toc 6" w:semiHidden="1" w:uiPriority="39" w:unhideWhenUsed="1"/>
+    <w:lsdException w:name="toc 7" w:semiHidden="1" w:uiPriority="39" w:unhideWhenUsed="1"/>
+    <w:lsdException w:name="toc 8" w:semiHidden="1" w:uiPriority="39" w:unhideWhenUsed="1"/>
+    <w:lsdException w:name="toc 9" w:semiHidden="1" w:uiPriority="39" w:unhideWhenUsed="1"/>
+    <w:lsdException w:name="Normal Indent" w:semiHidden="1" w:unhideWhenUsed="1"/>
+    <w:lsdException w:name="footnote text" w:semiHidden="1" w:unhideWhenUsed="1"/>
+    <w:lsdException w:name="annotation text" w:semiHidden="1" w:unhideWhenUsed="1"/>
+    <w:lsdException w:name="header" w:semiHidden="1" w:unhideWhenUsed="1"/>
+    <w:lsdException w:name="footer" w:semiHidden="1" w:unhideWhenUsed="1"/>
+    <w:lsdException w:name="index heading" w:semiHidden="1" w:unhideWhenUsed="1"/>
+    <w:lsdException w:name="caption" w:semiHidden="1" w:uiPriority="35" w:unhideWhenUsed="1" w:qFormat="1"/>
+    <w:lsdException w:name="table of figures" w:semiHidden="1" w:unhideWhenUsed="1"/>
+    <w:lsdException w:name="envelope address" w:semiHidden="1" w:unhideWhenUsed="1"/>
+    <w:lsdException w:name="envelope return" w:semiHidden="1" w:unhideWhenUsed="1"/>
+    <w:lsdException w:name="footnote reference" w:semiHidden="1" w:unhideWhenUsed="1"/>
+    <w:lsdException w:name="annotation reference" w:semiHidden="1" w:unhideWhenUsed="1"/>
+    <w:lsdException w:name="line number" w:semiHidden="1" w:unhideWhenUsed="1"/>
+    <w:lsdException w:name="page number" w:semiHidden="1" w:unhideWhenUsed="1"/>
+    <w:lsdException w:name="endnote reference" w:semiHidden="1" w:unhideWhenUsed="1"/>
+    <w:lsdException w:name="endnote text" w:semiHidden="1" w:unhideWhenUsed="1"/>
+    <w:lsdException w:name="table of authorities" w:semiHidden="1" w:unhideWhenUsed="1"/>
+    <w:lsdException w:name="macro" w:semiHidden="1" w:unhideWhenUsed="1"/>
+    <w:lsdException w:name="toa heading" w:semiHidden="1" w:unhideWhenUsed="1"/>
+    <w:lsdException w:name="List" w:semiHidden="1" w:unhideWhenUsed="1"/>
+    <w:lsdException w:name="List Bullet" w:semiHidden="1" w:unhideWhenUsed="1"/>
+    <w:lsdException w:name="List Number" w:semiHidden="1" w:unhideWhenUsed="1"/>
+    <w:lsdException w:name="List 2" w:semiHidden="1" w:unhideWhenUsed="1"/>
+    <w:lsdException w:name="List 3" w:semiHidden="1" w:unhideWhenUsed="1"/>
+    <w:lsdException w:name="List 4" w:semiHidden="1" w:unhideWhenUsed="1"/>
+    <w:lsdException w:name="List 5" w:semiHidden="1" w:unhideWhenUsed="1"/>
+    <w:lsdException w:name="List Bullet 2" w:semiHidden="1" w:unhideWhenUsed="1"/>
+    <w:lsdException w:name="List Bullet 3" w:semiHidden="1" w:unhideWhenUsed="1"/>
+    <w:lsdException w:name="List Bullet 4" w:semiHidden="1" w:unhideWhenUsed="1"/>
+    <w:lsdException w:name="List Bullet 5" w:semiHidden="1" w:unhideWhenUsed="1"/>
+    <w:lsdException w:name="List Number 2" w:semiHidden="1" w:unhideWhenUsed="1"/>
+    <w:lsdException w:name="List Number 3" w:semiHidden="1" w:unhideWhenUsed="1"/>
+    <w:lsdException w:name="List Number 4" w:semiHidden="1" w:unhideWhenUsed="1"/>
+    <w:lsdException w:name="List Number 5" w:semiHidden="1" w:unhideWhenUsed="1"/>
+    <w:lsdException w:name="Title" w:uiPriority="10" w:qFormat="1"/>
+    <w:lsdException w:name="Closing" w:semiHidden="1" w:unhideWhenUsed="1"/>
+    <w:lsdException w:name="Signature" w:semiHidden="1" w:unhideWhenUsed="1"/>
+    <w:lsdException w:name="Default Paragraph Font" w:semiHidden="1" w:uiPriority="1" w:unhideWhenUsed="1"/>
+    <w:lsdException w:name="Body Text" w:semiHidden="1" w:unhideWhenUsed="1"/>
+    <w:lsdException w:name="Body Text Indent" w:semiHidden="1" w:unhideWhenUsed="1"/>
+    <w:lsdException w:name="List Continue" w:semiHidden="1" w:unhideWhenUsed="1"/>
+    <w:lsdException w:name="List Continue 2" w:semiHidden="1" w:unhideWhenUsed="1"/>
+    <w:lsdException w:name="List Continue 3" w:semiHidden="1" w:unhideWhenUsed="1"/>
+    <w:lsdException w:name="List Continue 4" w:semiHidden="1" w:unhideWhenUsed="1"/>
+    <w:lsdException w:name="List Continue 5" w:semiHidden="1" w:unhideWhenUsed="1"/>
+    <w:lsdException w:name="Message Header" w:semiHidden="1" w:unhideWhenUsed="1"/>
+    <w:lsdException w:name="Subtitle" w:uiPriority="11" w:qFormat="1"/>
+    <w:lsdException w:name="Salutation" w:semiHidden="1" w:unhideWhenUsed="1"/>
+    <w:lsdException w:name="Date" w:semiHidden="1" w:unhideWhenUsed="1"/>
+    <w:lsdException w:name="Body Text First Indent" w:semiHidden="1" w:unhideWhenUsed="1"/>
+    <w:lsdException w:name="Body Text First Indent 2" w:semiHidden="1" w:unhideWhenUsed="1"/>
+    <w:lsdException w:name="Note Heading" w:semiHidden="1" w:unhideWhenUsed="1"/>
+    <w:lsdException w:name="Body Text 2" w:semiHidden="1" w:unhideWhenUsed="1"/>
+    <w:lsdException w:name="Body Text 3" w:semiHidden="1" w:unhideWhenUsed="1"/>
+    <w:lsdException w:name="Body Text Indent 2" w:semiHidden="1" w:unhideWhenUsed="1"/>
+    <w:lsdException w:name="Body Text Indent 3" w:semiHidden="1" w:unhideWhenUsed="1"/>
+    <w:lsdException w:name="Block Text" w:semiHidden="1" w:unhideWhenUsed="1"/>
+    <w:lsdException w:name="Hyperlink" w:semiHidden="1" w:unhideWhenUsed="1"/>
+    <w:lsdException w:name="FollowedHyperlink" w:semiHidden="1" w:unhideWhenUsed="1"/>
+    <w:lsdException w:name="Strong" w:uiPriority="22" w:qFormat="1"/>
+    <w:lsdException w:name="Emphasis" w:uiPriority="20" w:qFormat="1"/>
+    <w:lsdException w:name="Document Map" w:semiHidden="1" w:unhideWhenUsed="1"/>
+    <w:lsdException w:name="Plain Text" w:semiHidden="1" w:unhideWhenUsed="1"/>
+    <w:lsdException w:name="E-mail Signature" w:semiHidden="1" w:unhideWhenUsed="1"/>
+    <w:lsdException w:name="HTML Top of Form" w:semiHidden="1" w:unhideWhenUsed="1"/>
+    <w:lsdException w:name="HTML Bottom of Form" w:semiHidden="1" w:unhideWhenUsed="1"/>
+    <w:lsdException w:name="Normal (Web)" w:semiHidden="1" w:unhideWhenUsed="1"/>
+    <w:lsdException w:name="HTML Acronym" w:semiHidden="1" w:unhideWhenUsed="1"/>
+    <w:lsdException w:name="HTML Address" w:semiHidden="1" w:unhideWhenUsed="1"/>
+    <w:lsdException w:name="HTML Cite" w:semiHidden="1" w:unhideWhenUsed="1"/>
+    <w:lsdException w:name="HTML Code" w:semiHidden="1" w:unhideWhenUsed="1"/>
+    <w:lsdException w:name="HTML Definition" w:semiHidden="1" w:unhideWhenUsed="1"/>
+    <w:lsdException w:name="HTML Keyboard" w:semiHidden="1" w:unhideWhenUsed="1"/>
+    <w:lsdException w:name="HTML Preformatted" w:semiHidden="1" w:unhideWhenUsed="1"/>
+    <w:lsdException w:name="HTML Sample" w:semiHidden="1" w:unhideWhenUsed="1"/>
+    <w:lsdException w:name="HTML Typewriter" w:semiHidden="1" w:unhideWhenUsed="1"/>
+    <w:lsdException w:name="HTML Variable" w:semiHidden="1" w:unhideWhenUsed="1"/>
+    <w:lsdException w:name="Normal Table" w:semiHidden="1" w:unhideWhenUsed="1"/>
+    <w:lsdException w:name="annotation subject" w:semiHidden="1" w:unhideWhenUsed="1"/>
+    <w:lsdException w:name="No List" w:semiHidden="1" w:unhideWhenUsed="1"/>
+    <w:lsdException w:name="Outline List 1" w:semiHidden="1" w:unhideWhenUsed="1"/>
+    <w:lsdException w:name="Outline List 2" w:semiHidden="1" w:unhideWhenUsed="1"/>
+    <w:lsdException w:name="Outline List 3" w:semiHidden="1" w:unhideWhenUsed="1"/>
+    <w:lsdException w:name="Table Simple 1" w:semiHidden="1" w:unhideWhenUsed="1"/>
+    <w:lsdException w:name="Table Simple 2" w:semiHidden="1" w:unhideWhenUsed="1"/>
+    <w:lsdException w:name="Table Simple 3" w:semiHidden="1" w:unhideWhenUsed="1"/>
+    <w:lsdException w:name="Table Classic 1" w:semiHidden="1" w:unhideWhenUsed="1"/>
+    <w:lsdException w:name="Table Classic 2" w:semiHidden="1" w:unhideWhenUsed="1"/>
+    <w:lsdException w:name="Table Classic 3" w:semiHidden="1" w:unhideWhenUsed="1"/>
+    <w:lsdException w:name="Table Classic 4" w:semiHidden="1" w:unhideWhenUsed="1"/>
+    <w:lsdException w:name="Table Colorful 1" w:semiHidden="1" w:unhideWhenUsed="1"/>
+    <w:lsdException w:name="Table Colorful 2" w:semiHidden="1" w:unhideWhenUsed="1"/>
+    <w:lsdException w:name="Table Colorful 3" w:semiHidden="1" w:unhideWhenUsed="1"/>
+    <w:lsdException w:name="Table Columns 1" w:semiHidden="1" w:unhideWhenUsed="1"/>
+    <w:lsdException w:name="Table Columns 2" w:semiHidden="1" w:unhideWhenUsed="1"/>
+    <w:lsdException w:name="Table Columns 3" w:semiHidden="1" w:unhideWhenUsed="1"/>
+    <w:lsdException w:name="Table Columns 4" w:semiHidden="1" w:unhideWhenUsed="1"/>
+    <w:lsdException w:name="Table Columns 5" w:semiHidden="1" w:unhideWhenUsed="1"/>
+    <w:lsdException w:name="Table Grid 1" w:semiHidden="1" w:unhideWhenUsed="1"/>
+    <w:lsdException w:name="Table Grid 2" w:semiHidden="1" w:unhideWhenUsed="1"/>
+    <w:lsdException w:name="Table Grid 3" w:semiHidden="1" w:unhideWhenUsed="1"/>
+    <w:lsdException w:name="Table Grid 4" w:semiHidden="1" w:unhideWhenUsed="1"/>
+    <w:lsdException w:name="Table Grid 5" w:semiHidden="1" w:unhideWhenUsed="1"/>
+    <w:lsdException w:name="Table Grid 6" w:semiHidden="1" w:unhideWhenUsed="1"/>
+    <w:lsdException w:name="Table Grid 7" w:semiHidden="1" w:unhideWhenUsed="1"/>
+    <w:lsdException w:name="Table Grid 8" w:semiHidden="1" w:unhideWhenUsed="1"/>
+    <w:lsdException w:name="Table List 1" w:semiHidden="1" w:unhideWhenUsed="1"/>
+    <w:lsdException w:name="Table List 2" w:semiHidden="1" w:unhideWhenUsed="1"/>
+    <w:lsdException w:name="Table List 3" w:semiHidden="1" w:unhideWhenUsed="1"/>
+    <w:lsdException w:name="Table List 4" w:semiHidden="1" w:unhideWhenUsed="1"/>
+    <w:lsdException w:name="Table List 5" w:semiHidden="1" w:unhideWhenUsed="1"/>
+    <w:lsdException w:name="Table List 6" w:semiHidden="1" w:unhideWhenUsed="1"/>
+    <w:lsdException w:name="Table List 7" w:semiHidden="1" w:unhideWhenUsed="1"/>
+    <w:lsdException w:name="Table List 8" w:semiHidden="1" w:unhideWhenUsed="1"/>
+    <w:lsdException w:name="Table 3D effects 1" w:semiHidden="1" w:unhideWhenUsed="1"/>
+    <w:lsdException w:name="Table 3D effects 2" w:semiHidden="1" w:unhideWhenUsed="1"/>
+    <w:lsdException w:name="Table 3D effects 3" w:semiHidden="1" w:unhideWhenUsed="1"/>
+    <w:lsdException w:name="Table Contemporary" w:semiHidden="1" w:unhideWhenUsed="1"/>
+    <w:lsdException w:name="Table Elegant" w:semiHidden="1" w:unhideWhenUsed="1"/>
+    <w:lsdException w:name="Table Professional" w:semiHidden="1" w:unhideWhenUsed="1"/>
+    <w:lsdException w:name="Table Subtle 1" w:semiHidden="1" w:unhideWhenUsed="1"/>
+    <w:lsdException w:name="Table Subtle 2" w:semiHidden="1" w:unhideWhenUsed="1"/>
+    <w:lsdException w:name="Table Web 1" w:semiHidden="1" w:unhideWhenUsed="1"/>
+    <w:lsdException w:name="Table Web 2" w:semiHidden="1" w:unhideWhenUsed="1"/>
+    <w:lsdException w:name="Table Web 3" w:semiHidden="1" w:unhideWhenUsed="1"/>
+    <w:lsdException w:name="Balloon Text" w:semiHidden="1" w:unhideWhenUsed="1"/>
+    <w:lsdException w:name="Table Grid" w:semiHidden="1" w:uiPriority="59" w:unhideWhenUsed="1"/>
+    <w:lsdException w:name="Table Theme" w:semiHidden="1" w:unhideWhenUsed="1"/>
+    <w:lsdException w:name="Placeholder Text" w:semiHidden="1"/>
+    <w:lsdException w:name="No Spacing" w:uiPriority="1" w:qFormat="1"/>
+    <w:lsdException w:name="Light Shading" w:uiPriority="60"/>
+    <w:lsdException w:name="Light List" w:uiPriority="61"/>
+    <w:lsdException w:name="Light Grid" w:uiPriority="62"/>
+    <w:lsdException w:name="Medium Shading 1" w:uiPriority="63"/>
+    <w:lsdException w:name="Medium Shading 2" w:uiPriority="64"/>
+    <w:lsdException w:name="Medium List 1" w:uiPriority="65"/>
+    <w:lsdException w:name="Medium List 2" w:uiPriority="66"/>
+    <w:lsdException w:name="Medium Grid 1" w:uiPriority="67"/>
+    <w:lsdException w:name="Medium Grid 2" w:uiPriority="68"/>
+    <w:lsdException w:name="Medium Grid 3" w:uiPriority="69"/>
+    <w:lsdException w:name="Dark List" w:uiPriority="70"/>
+    <w:lsdException w:name="Colorful Shading" w:uiPriority="71"/>
+    <w:lsdException w:name="Colorful List" w:uiPriority="72"/>
+    <w:lsdException w:name="Colorful Grid" w:uiPriority="73"/>
+    <w:lsdException w:name="Light Shading Accent 1" w:uiPriority="60"/>
+    <w:lsdException w:name="Light List Accent 1" w:uiPriority="61"/>
+    <w:lsdException w:name="Light Grid Accent 1" w:uiPriority="62"/>
+    <w:lsdException w:name="Medium Shading 1 Accent 1" w:uiPriority="63"/>
+    <w:lsdException w:name="Medium Shading 2 Accent 1" w:uiPriority="64"/>
+    <w:lsdException w:name="Medium List 1 Accent 1" w:uiPriority="65"/>
+    <w:lsdException w:name="Revision" w:semiHidden="1"/>
+    <w:lsdException w:name="List Paragraph" w:uiPriority="34" w:qFormat="1"/>
+    <w:lsdException w:name="Quote" w:uiPriority="29" w:qFormat="1"/>
+    <w:lsdException w:name="Intense Quote" w:uiPriority="30" w:qFormat="1"/>
+    <w:lsdException w:name="Medium List 2 Accent 1" w:uiPriority="66"/>
+    <w:lsdException w:name="Medium Grid 1 Accent 1" w:uiPriority="67"/>
+    <w:lsdException w:name="Medium Grid 2 Accent 1" w:uiPriority="68"/>
+    <w:lsdException w:name="Medium Grid 3 Accent 1" w:uiPriority="69"/>
+    <w:lsdException w:name="Dark List Accent 1" w:uiPriority="70"/>
+    <w:lsdException w:name="Colorful Shading Accent 1" w:uiPriority="71"/>
+    <w:lsdException w:name="Colorful List Accent 1" w:uiPriority="72"/>
+    <w:lsdException w:name="Colorful Grid Accent 1" w:uiPriority="73"/>
+    <w:lsdException w:name="Light Shading Accent 2" w:uiPriority="60"/>
+    <w:lsdException w:name="Light List Accent 2" w:uiPriority="61"/>
+    <w:lsdException w:name="Light Grid Accent 2" w:uiPriority="62"/>
+    <w:lsdException w:name="Medium Shading 1 Accent 2" w:uiPriority="63"/>
+    <w:lsdException w:name="Medium Shading 2 Accent 2" w:uiPriority="64"/>
+    <w:lsdException w:name="Medium List 1 Accent 2" w:uiPriority="65"/>
+    <w:lsdException w:name="Medium List 2 Accent 2" w:uiPriority="66"/>
+    <w:lsdException w:name="Medium Grid 1 Accent 2" w:uiPriority="67"/>
+    <w:lsdException w:name="Medium Grid 2 Accent 2" w:uiPriority="68"/>
+    <w:lsdException w:name="Medium Grid 3 Accent 2" w:uiPriority="69"/>
+    <w:lsdException w:name="Dark List Accent 2" w:uiPriority="70"/>
+    <w:lsdException w:name="Colorful Shading Accent 2" w:uiPriority="71"/>
+    <w:lsdException w:name="Colorful List Accent 2" w:uiPriority="72"/>
+    <w:lsdException w:name="Colorful Grid Accent 2" w:uiPriority="73"/>
+    <w:lsdException w:name="Light Shading Accent 3" w:uiPriority="60"/>
+    <w:lsdException w:name="Light List Accent 3" w:uiPriority="61"/>
+    <w:lsdException w:name="Light Grid Accent 3" w:uiPriority="62"/>
+    <w:lsdException w:name="Medium Shading 1 Accent 3" w:uiPriority="63"/>
+    <w:lsdException w:name="Medium Shading 2 Accent 3" w:uiPriority="64"/>
+    <w:lsdException w:name="Medium List 1 Accent 3" w:uiPriority="65"/>
+    <w:lsdException w:name="Medium List 2 Accent 3" w:uiPriority="66"/>
+    <w:lsdException w:name="Medium Grid 1 Accent 3" w:uiPriority="67"/>
+    <w:lsdException w:name="Medium Grid 2 Accent 3" w:uiPriority="68"/>
+    <w:lsdException w:name="Medium Grid 3 Accent 3" w:uiPriority="69"/>
+    <w:lsdException w:name="Dark List Accent 3" w:uiPriority="70"/>
+    <w:lsdException w:name="Colorful Shading Accent 3" w:uiPriority="71"/>
+    <w:lsdException w:name="Colorful List Accent 3" w:uiPriority="72"/>
+    <w:lsdException w:name="Colorful Grid Accent 3" w:uiPriority="73"/>
+    <w:lsdException w:name="Light Shading Accent 4" w:uiPriority="60"/>
+    <w:lsdException w:name="Light List Accent 4" w:uiPriority="61"/>
+    <w:lsdException w:name="Light Grid Accent 4" w:uiPriority="62"/>
+    <w:lsdException w:name="Medium Shading 1 Accent 4" w:uiPriority="63"/>
+    <w:lsdException w:name="Medium Shading 2 Accent 4" w:uiPriority="64"/>
+    <w:lsdException w:name="Medium List 1 Accent 4" w:uiPriority="65"/>
+    <w:lsdException w:name="Medium List 2 Accent 4" w:uiPriority="66"/>
+    <w:lsdException w:name="Medium Grid 1 Accent 4" w:uiPriority="67"/>
+    <w:lsdException w:name="Medium Grid 2 Accent 4" w:uiPriority="68"/>
+    <w:lsdException w:name="Medium Grid 3 Accent 4" w:uiPriority="69"/>
+    <w:lsdException w:name="Dark List Accent 4" w:uiPriority="70"/>
+    <w:lsdException w:name="Colorful Shading Accent 4" w:uiPriority="71"/>
+    <w:lsdException w:name="Colorful List Accent 4" w:uiPriority="72"/>
+    <w:lsdException w:name="Colorful Grid Accent 4" w:uiPriority="73"/>
+    <w:lsdException w:name="Light Shading Accent 5" w:uiPriority="60"/>
+    <w:lsdException w:name="Light List Accent 5" w:uiPriority="61"/>
+    <w:lsdException w:name="Light Grid Accent 5" w:uiPriority="62"/>
+    <w:lsdException w:name="Medium Shading 1 Accent 5" w:uiPriority="63"/>
+    <w:lsdException w:name="Medium Shading 2 Accent 5" w:uiPriority="64"/>
+    <w:lsdException w:name="Medium List 1 Accent 5" w:uiPriority="65"/>
+    <w:lsdException w:name="Medium List 2 Accent 5" w:uiPriority="66"/>
+    <w:lsdException w:name="Medium Grid 1 Accent 5" w:uiPriority="67"/>
+    <w:lsdException w:name="Medium Grid 2 Accent 5" w:uiPriority="68"/>
+    <w:lsdException w:name="Medium Grid 3 Accent 5" w:uiPriority="69"/>
+    <w:lsdException w:name="Dark List Accent 5" w:uiPriority="70"/>
+    <w:lsdException w:name="Colorful Shading Accent 5" w:uiPriority="71"/>
+    <w:lsdException w:name="Colorful List Accent 5" w:uiPriority="72"/>
+    <w:lsdException w:name="Colorful Grid Accent 5" w:uiPriority="73"/>
+    <w:lsdException w:name="Light Shading Accent 6" w:uiPriority="60"/>
+    <w:lsdException w:name="Light List Accent 6" w:uiPriority="61"/>
+    <w:lsdException w:name="Light Grid Accent 6" w:uiPriority="62"/>
+    <w:lsdException w:name="Medium Shading 1 Accent 6" w:uiPriority="63"/>
+    <w:lsdException w:name="Medium Shading 2 Accent 6" w:uiPriority="64"/>
+    <w:lsdException w:name="Medium List 1 Accent 6" w:uiPriority="65"/>
+    <w:lsdException w:name="Medium List 2 Accent 6" w:uiPriority="66"/>
+    <w:lsdException w:name="Medium Grid 1 Accent 6" w:uiPriority="67"/>
+    <w:lsdException w:name="Medium Grid 2 Accent 6" w:uiPriority="68"/>
+    <w:lsdException w:name="Medium Grid 3 Accent 6" w:uiPriority="69"/>
+    <w:lsdException w:name="Dark List Accent 6" w:uiPriority="70"/>
+    <w:lsdException w:name="Colorful Shading Accent 6" w:uiPriority="71"/>
+    <w:lsdException w:name="Colorful List Accent 6" w:uiPriority="72"/>
+    <w:lsdException w:name="Colorful Grid Accent 6" w:uiPriority="73"/>
+    <w:lsdException w:name="Subtle Emphasis" w:uiPriority="19" w:qFormat="1"/>
+    <w:lsdException w:name="Intense Emphasis" w:uiPriority="21" w:qFormat="1"/>
+    <w:lsdException w:name="Subtle Reference" w:uiPriority="31" w:qFormat="1"/>
+    <w:lsdException w:name="Intense Reference" w:uiPriority="32" w:qFormat="1"/>
+    <w:lsdException w:name="Book Title" w:uiPriority="33" w:qFormat="1"/>
+    <w:lsdException w:name="Bibliography" w:semiHidden="1" w:uiPriority="37" w:unhideWhenUsed="1"/>
+    <w:lsdException w:name="TOC Heading" w:semiHidden="1" w:uiPriority="39" w:unhideWhenUsed="1" w:qFormat="1"/>
+    <w:lsdException w:name="Plain Table 1" w:uiPriority="41"/>
+    <w:lsdException w:name="Plain Table 2" w:uiPriority="42"/>
+    <w:lsdException w:name="Plain Table 3" w:uiPriority="43"/>
+    <w:lsdException w:name="Plain Table 4" w:uiPriority="44"/>
+    <w:lsdException w:name="Plain Table 5" w:uiPriority="45"/>
+    <w:lsdException w:name="Grid Table Light" w:uiPriority="40"/>
+    <w:lsdException w:name="Grid Table 1 Light" w:uiPriority="46"/>
+    <w:lsdException w:name="Grid Table 2" w:uiPriority="47"/>
+    <w:lsdException w:name="Grid Table 3" w:uiPriority="48"/>
+    <w:lsdException w:name="Grid Table 4" w:uiPriority="49"/>
+    <w:lsdException w:name="Grid Table 5 Dark" w:uiPriority="50"/>
+    <w:lsdException w:name="Grid Table 6 Colorful" w:uiPriority="51"/>
+    <w:lsdException w:name="Grid Table 7 Colorful" w:uiPriority="52"/>
+    <w:lsdException w:name="Grid Table 1 Light Accent 1" w:uiPriority="46"/>
+    <w:lsdException w:name="Grid Table 2 Accent 1" w:uiPriority="47"/>
+    <w:lsdException w:name="Grid Table 3 Accent 1" w:uiPriority="48"/>
+    <w:lsdException w:name="Grid Table 4 Accent 1" w:uiPriority="49"/>
+    <w:lsdException w:name="Grid Table 5 Dark Accent 1" w:uiPriority="50"/>
+    <w:lsdException w:name="Grid Table 6 Colorful Accent 1" w:uiPriority="51"/>
+    <w:lsdException w:name="Grid Table 7 Colorful Accent 1" w:uiPriority="52"/>
+    <w:lsdException w:name="Grid Table 1 Light Accent 2" w:uiPriority="46"/>
+    <w:lsdException w:name="Grid Table 2 Accent 2" w:uiPriority="47"/>
+    <w:lsdException w:name="Grid Table 3 Accent 2" w:uiPriority="48"/>
+    <w:lsdException w:name="Grid Table 4 Accent 2" w:uiPriority="49"/>
+    <w:lsdException w:name="Grid Table 5 Dark Accent 2" w:uiPriority="50"/>
+    <w:lsdException w:name="Grid Table 6 Colorful Accent 2" w:uiPriority="51"/>
+    <w:lsdException w:name="Grid Table 7 Colorful Accent 2" w:uiPriority="52"/>
+    <w:lsdException w:name="Grid Table 1 Light Accent 3" w:uiPriority="46"/>
+    <w:lsdException w:name="Grid Table 2 Accent 3" w:uiPriority="47"/>
+    <w:lsdException w:name="Grid Table 3 Accent 3" w:uiPriority="48"/>
+    <w:lsdException w:name="Grid Table 4 Accent 3" w:uiPriority="49"/>
+    <w:lsdException w:name="Grid Table 5 Dark Accent 3" w:uiPriority="50"/>
+    <w:lsdException w:name="Grid Table 6 Colorful Accent 3" w:uiPriority="51"/>
+    <w:lsdException w:name="Grid Table 7 Colorful Accent 3" w:uiPriority="52"/>
+    <w:lsdException w:name="Grid Table 1 Light Accent 4" w:uiPriority="46"/>
+    <w:lsdException w:name="Grid Table 2 Accent 4" w:uiPriority="47"/>
+    <w:lsdException w:name="Grid Table 3 Accent 4" w:uiPriority="48"/>
+    <w:lsdException w:name="Grid Table 4 Accent 4" w:uiPriority="49"/>
+    <w:lsdException w:name="Grid Table 5 Dark Accent 4" w:uiPriority="50"/>
+    <w:lsdException w:name="Grid Table 6 Colorful Accent 4" w:uiPriority="51"/>
+    <w:lsdException w:name="Grid Table 7 Colorful Accent 4" w:uiPriority="52"/>
+    <w:lsdException w:name="Grid Table 1 Light Accent 5" w:uiPriority="46"/>
+    <w:lsdException w:name="Grid Table 2 Accent 5" w:uiPriority="47"/>
+    <w:lsdException w:name="Grid Table 3 Accent 5" w:uiPriority="48"/>
+    <w:lsdException w:name="Grid Table 4 Accent 5" w:uiPriority="49"/>
+    <w:lsdException w:name="Grid Table 5 Dark Accent 5" w:uiPriority="50"/>
+    <w:lsdException w:name="Grid Table 6 Colorful Accent 5" w:uiPriority="51"/>
+    <w:lsdException w:name="Grid Table 7 Colorful Accent 5" w:uiPriority="52"/>
+    <w:lsdException w:name="Grid Table 1 Light Accent 6" w:uiPriority="46"/>
+    <w:lsdException w:name="Grid Table 2 Accent 6" w:uiPriority="47"/>
+    <w:lsdException w:name="Grid Table 3 Accent 6" w:uiPriority="48"/>
+    <w:lsdException w:name="Grid Table 4 Accent 6" w:uiPriority="49"/>
+    <w:lsdException w:name="Grid Table 5 Dark Accent 6" w:uiPriority="50"/>
+    <w:lsdException w:name="Grid Table 6 Colorful Accent 6" w:uiPriority="51"/>
+    <w:lsdException w:name="Grid Table 7 Colorful Accent 6" w:uiPriority="52"/>
+    <w:lsdException w:name="List Table 1 Light" w:uiPriority="46"/>
+    <w:lsdException w:name="List Table 2" w:uiPriority="47"/>
+    <w:lsdException w:name="List Table 3" w:uiPriority="48"/>
+    <w:lsdException w:name="List Table 4" w:uiPriority="49"/>
+    <w:lsdException w:name="List Table 5 Dark" w:uiPriority="50"/>
+    <w:lsdException w:name="List Table 6 Colorful" w:uiPriority="51"/>
+    <w:lsdException w:name="List Table 7 Colorful" w:uiPriority="52"/>
+    <w:lsdException w:name="List Table 1 Light Accent 1" w:uiPriority="46"/>
+    <w:lsdException w:name="List Table 2 Accent 1" w:uiPriority="47"/>
+    <w:lsdException w:name="List Table 3 Accent 1" w:uiPriority="48"/>
+    <w:lsdException w:name="List Table 4 Accent 1" w:uiPriority="49"/>
+    <w:lsdException w:name="List Table 5 Dark Accent 1" w:uiPriority="50"/>
+    <w:lsdException w:name="List Table 6 Colorful Accent 1" w:uiPriority="51"/>
+    <w:lsdException w:name="List Table 7 Colorful Accent 1" w:uiPriority="52"/>
+    <w:lsdException w:name="List Table 1 Light Accent 2" w:uiPriority="46"/>
+    <w:lsdException w:name="List Table 2 Accent 2" w:uiPriority="47"/>
+    <w:lsdException w:name="List Table 3 Accent 2" w:uiPriority="48"/>
+    <w:lsdException w:name="List Table 4 Accent 2" w:uiPriority="49"/>
+    <w:lsdException w:name="List Table 5 Dark Accent 2" w:uiPriority="50"/>
+    <w:lsdException w:name="List Table 6 Colorful Accent 2" w:uiPriority="51"/>
+    <w:lsdException w:name="List Table 7 Colorful Accent 2" w:uiPriority="52"/>
+    <w:lsdException w:name="List Table 1 Light Accent 3" w:uiPriority="46"/>
+    <w:lsdException w:name="List Table 2 Accent 3" w:uiPriority="47"/>
+    <w:lsdException w:name="List Table 3 Accent 3" w:uiPriority="48"/>
+    <w:lsdException w:name="List Table 4 Accent 3" w:uiPriority="49"/>
+    <w:lsdException w:name="List Table 5 Dark Accent 3" w:uiPriority="50"/>
+    <w:lsdException w:name="List Table 6 Colorful Accent 3" w:uiPriority="51"/>
+    <w:lsdException w:name="List Table 7 Colorful Accent 3" w:uiPriority="52"/>
+    <w:lsdException w:name="List Table 1 Light Accent 4" w:uiPriority="46"/>
+    <w:lsdException w:name="List Table 2 Accent 4" w:uiPriority="47"/>
+    <w:lsdException w:name="List Table 3 Accent 4" w:uiPriority="48"/>
+    <w:lsdException w:name="List Table 4 Accent 4" w:uiPriority="49"/>
+    <w:lsdException w:name="List Table 5 Dark Accent 4" w:uiPriority="50"/>
+    <w:lsdException w:name="List Table 6 Colorful Accent 4" w:uiPriority="51"/>
+    <w:lsdException w:name="List Table 7 Colorful Accent 4" w:uiPriority="52"/>
+    <w:lsdException w:name="List Table 1 Light Accent 5" w:uiPriority="46"/>
+    <w:lsdException w:name="List Table 2 Accent 5" w:uiPriority="47"/>
+    <w:lsdException w:name="List Table 3 Accent 5" w:uiPriority="48"/>
+    <w:lsdException w:name="List Table 4 Accent 5" w:uiPriority="49"/>
+    <w:lsdException w:name="List Table 5 Dark Accent 5" w:uiPriority="50"/>
+    <w:lsdException w:name="List Table 6 Colorful Accent 5" w:uiPriority="51"/>
+    <w:lsdException w:name="List Table 7 Colorful Accent 5" w:uiPriority="52"/>
+    <w:lsdException w:name="List Table 1 Light Accent 6" w:uiPriority="46"/>
+    <w:lsdException w:name="List Table 2 Accent 6" w:uiPriority="47"/>
+    <w:lsdException w:name="List Table 3 Accent 6" w:uiPriority="48"/>
+    <w:lsdException w:name="List Table 4 Accent 6" w:uiPriority="49"/>
+    <w:lsdException w:name="List Table 5 Dark Accent 6" w:uiPriority="50"/>
+    <w:lsdException w:name="List Table 6 Colorful Accent 6" w:uiPriority="51"/>
+    <w:lsdException w:name="List Table 7 Colorful Accent 6" w:uiPriority="52"/>
+    <w:lsdException w:name="Mention" w:semiHidden="1" w:unhideWhenUsed="1"/>
+    <w:lsdException w:name="Smart Hyperlink" w:semiHidden="1" w:unhideWhenUsed="1"/>
+    <w:lsdException w:name="Hashtag" w:semiHidden="1" w:unhideWhenUsed="1"/>
+    <w:lsdException w:name="Unresolved Mention" w:semiHidden="1" w:unhideWhenUsed="1"/>
   </w:latentStyles>
   <w:style w:type="paragraph" w:default="1" w:styleId="Normal">
     <w:name w:val="Normal"/>
@@ -3754,7 +3974,6 @@
     <w:uiPriority w:val="99"/>
     <w:semiHidden/>
     <w:unhideWhenUsed/>
-    <w:qFormat/>
     <w:tblPr>
       <w:tblInd w:w="0" w:type="dxa"/>
       <w:tblCellMar>
@@ -4314,196 +4533,6 @@
       <w:color w:val="0000FF" w:themeColor="hyperlink"/>
       <w:u w:val="single"/>
     </w:rPr>
-  </w:style>
-</w:styles>
-</file>
-
-<file path=word/stylesWithEffects.xml><?xml version="1.0" encoding="utf-8"?>
-<w:styles xmlns:wpc="http://schemas.microsoft.com/office/word/2010/wordprocessingCanvas" xmlns:mc="http://schemas.openxmlformats.org/markup-compatibility/2006" xmlns:o="urn:schemas-microsoft-com:office:office" xmlns:r="http://schemas.openxmlformats.org/officeDocument/2006/relationships" xmlns:m="http://schemas.openxmlformats.org/officeDocument/2006/math" xmlns:v="urn:schemas-microsoft-com:vml" xmlns:wp14="http://schemas.microsoft.com/office/word/2010/wordprocessingDrawing" xmlns:wp="http://schemas.openxmlformats.org/drawingml/2006/wordprocessingDrawing" xmlns:w10="urn:schemas-microsoft-com:office:word" xmlns:w="http://schemas.openxmlformats.org/wordprocessingml/2006/main" xmlns:w14="http://schemas.microsoft.com/office/word/2010/wordml" xmlns:wpg="http://schemas.microsoft.com/office/word/2010/wordprocessingGroup" xmlns:wpi="http://schemas.microsoft.com/office/word/2010/wordprocessingInk" xmlns:wne="http://schemas.microsoft.com/office/word/2006/wordml" xmlns:wps="http://schemas.microsoft.com/office/word/2010/wordprocessingShape" mc:Ignorable="w14 wp14">
-  <w:docDefaults>
-    <w:rPrDefault>
-      <w:rPr>
-        <w:rFonts w:asciiTheme="minorHAnsi" w:eastAsiaTheme="minorEastAsia" w:hAnsiTheme="minorHAnsi" w:cstheme="minorBidi"/>
-        <w:sz w:val="22"/>
-        <w:szCs w:val="22"/>
-        <w:lang w:val="en-US" w:eastAsia="en-US" w:bidi="ar-SA"/>
-      </w:rPr>
-    </w:rPrDefault>
-    <w:pPrDefault>
-      <w:pPr>
-        <w:spacing w:after="200" w:line="276" w:lineRule="auto"/>
-      </w:pPr>
-    </w:pPrDefault>
-  </w:docDefaults>
-  <w:latentStyles w:defLockedState="0" w:defUIPriority="99" w:defSemiHidden="1" w:defUnhideWhenUsed="1" w:defQFormat="0" w:count="267">
-    <w:lsdException w:name="Normal" w:semiHidden="0" w:uiPriority="0" w:unhideWhenUsed="0" w:qFormat="1"/>
-    <w:lsdException w:name="heading 1" w:semiHidden="0" w:uiPriority="9" w:unhideWhenUsed="0" w:qFormat="1"/>
-    <w:lsdException w:name="heading 2" w:uiPriority="9" w:qFormat="1"/>
-    <w:lsdException w:name="heading 3" w:uiPriority="9" w:qFormat="1"/>
-    <w:lsdException w:name="heading 4" w:uiPriority="9" w:qFormat="1"/>
-    <w:lsdException w:name="heading 5" w:uiPriority="9" w:qFormat="1"/>
-    <w:lsdException w:name="heading 6" w:uiPriority="9" w:qFormat="1"/>
-    <w:lsdException w:name="heading 7" w:uiPriority="9" w:qFormat="1"/>
-    <w:lsdException w:name="heading 8" w:uiPriority="9" w:qFormat="1"/>
-    <w:lsdException w:name="heading 9" w:uiPriority="9" w:qFormat="1"/>
-    <w:lsdException w:name="toc 1" w:uiPriority="39"/>
-    <w:lsdException w:name="toc 2" w:uiPriority="39"/>
-    <w:lsdException w:name="toc 3" w:uiPriority="39"/>
-    <w:lsdException w:name="toc 4" w:uiPriority="39"/>
-    <w:lsdException w:name="toc 5" w:uiPriority="39"/>
-    <w:lsdException w:name="toc 6" w:uiPriority="39"/>
-    <w:lsdException w:name="toc 7" w:uiPriority="39"/>
-    <w:lsdException w:name="toc 8" w:uiPriority="39"/>
-    <w:lsdException w:name="toc 9" w:uiPriority="39"/>
-    <w:lsdException w:name="caption" w:uiPriority="35" w:qFormat="1"/>
-    <w:lsdException w:name="Title" w:semiHidden="0" w:uiPriority="10" w:unhideWhenUsed="0" w:qFormat="1"/>
-    <w:lsdException w:name="Default Paragraph Font" w:uiPriority="1"/>
-    <w:lsdException w:name="Subtitle" w:semiHidden="0" w:uiPriority="11" w:unhideWhenUsed="0" w:qFormat="1"/>
-    <w:lsdException w:name="Strong" w:semiHidden="0" w:uiPriority="22" w:unhideWhenUsed="0" w:qFormat="1"/>
-    <w:lsdException w:name="Emphasis" w:semiHidden="0" w:uiPriority="20" w:unhideWhenUsed="0" w:qFormat="1"/>
-    <w:lsdException w:name="Table Grid" w:semiHidden="0" w:uiPriority="59" w:unhideWhenUsed="0"/>
-    <w:lsdException w:name="Placeholder Text" w:unhideWhenUsed="0"/>
-    <w:lsdException w:name="No Spacing" w:semiHidden="0" w:uiPriority="1" w:unhideWhenUsed="0" w:qFormat="1"/>
-    <w:lsdException w:name="Light Shading" w:semiHidden="0" w:uiPriority="60" w:unhideWhenUsed="0"/>
-    <w:lsdException w:name="Light List" w:semiHidden="0" w:uiPriority="61" w:unhideWhenUsed="0"/>
-    <w:lsdException w:name="Light Grid" w:semiHidden="0" w:uiPriority="62" w:unhideWhenUsed="0"/>
-    <w:lsdException w:name="Medium Shading 1" w:semiHidden="0" w:uiPriority="63" w:unhideWhenUsed="0"/>
-    <w:lsdException w:name="Medium Shading 2" w:semiHidden="0" w:uiPriority="64" w:unhideWhenUsed="0"/>
-    <w:lsdException w:name="Medium List 1" w:semiHidden="0" w:uiPriority="65" w:unhideWhenUsed="0"/>
-    <w:lsdException w:name="Medium List 2" w:semiHidden="0" w:uiPriority="66" w:unhideWhenUsed="0"/>
-    <w:lsdException w:name="Medium Grid 1" w:semiHidden="0" w:uiPriority="67" w:unhideWhenUsed="0"/>
-    <w:lsdException w:name="Medium Grid 2" w:semiHidden="0" w:uiPriority="68" w:unhideWhenUsed="0"/>
-    <w:lsdException w:name="Medium Grid 3" w:semiHidden="0" w:uiPriority="69" w:unhideWhenUsed="0"/>
-    <w:lsdException w:name="Dark List" w:semiHidden="0" w:uiPriority="70" w:unhideWhenUsed="0"/>
-    <w:lsdException w:name="Colorful Shading" w:semiHidden="0" w:uiPriority="71" w:unhideWhenUsed="0"/>
-    <w:lsdException w:name="Colorful List" w:semiHidden="0" w:uiPriority="72" w:unhideWhenUsed="0"/>
-    <w:lsdException w:name="Colorful Grid" w:semiHidden="0" w:uiPriority="73" w:unhideWhenUsed="0"/>
-    <w:lsdException w:name="Light Shading Accent 1" w:semiHidden="0" w:uiPriority="60" w:unhideWhenUsed="0"/>
-    <w:lsdException w:name="Light List Accent 1" w:semiHidden="0" w:uiPriority="61" w:unhideWhenUsed="0"/>
-    <w:lsdException w:name="Light Grid Accent 1" w:semiHidden="0" w:uiPriority="62" w:unhideWhenUsed="0"/>
-    <w:lsdException w:name="Medium Shading 1 Accent 1" w:semiHidden="0" w:uiPriority="63" w:unhideWhenUsed="0"/>
-    <w:lsdException w:name="Medium Shading 2 Accent 1" w:semiHidden="0" w:uiPriority="64" w:unhideWhenUsed="0"/>
-    <w:lsdException w:name="Medium List 1 Accent 1" w:semiHidden="0" w:uiPriority="65" w:unhideWhenUsed="0"/>
-    <w:lsdException w:name="Revision" w:unhideWhenUsed="0"/>
-    <w:lsdException w:name="List Paragraph" w:semiHidden="0" w:uiPriority="34" w:unhideWhenUsed="0" w:qFormat="1"/>
-    <w:lsdException w:name="Quote" w:semiHidden="0" w:uiPriority="29" w:unhideWhenUsed="0" w:qFormat="1"/>
-    <w:lsdException w:name="Intense Quote" w:semiHidden="0" w:uiPriority="30" w:unhideWhenUsed="0" w:qFormat="1"/>
-    <w:lsdException w:name="Medium List 2 Accent 1" w:semiHidden="0" w:uiPriority="66" w:unhideWhenUsed="0"/>
-    <w:lsdException w:name="Medium Grid 1 Accent 1" w:semiHidden="0" w:uiPriority="67" w:unhideWhenUsed="0"/>
-    <w:lsdException w:name="Medium Grid 2 Accent 1" w:semiHidden="0" w:uiPriority="68" w:unhideWhenUsed="0"/>
-    <w:lsdException w:name="Medium Grid 3 Accent 1" w:semiHidden="0" w:uiPriority="69" w:unhideWhenUsed="0"/>
-    <w:lsdException w:name="Dark List Accent 1" w:semiHidden="0" w:uiPriority="70" w:unhideWhenUsed="0"/>
-    <w:lsdException w:name="Colorful Shading Accent 1" w:semiHidden="0" w:uiPriority="71" w:unhideWhenUsed="0"/>
-    <w:lsdException w:name="Colorful List Accent 1" w:semiHidden="0" w:uiPriority="72" w:unhideWhenUsed="0"/>
-    <w:lsdException w:name="Colorful Grid Accent 1" w:semiHidden="0" w:uiPriority="73" w:unhideWhenUsed="0"/>
-    <w:lsdException w:name="Light Shading Accent 2" w:semiHidden="0" w:uiPriority="60" w:unhideWhenUsed="0"/>
-    <w:lsdException w:name="Light List Accent 2" w:semiHidden="0" w:uiPriority="61" w:unhideWhenUsed="0"/>
-    <w:lsdException w:name="Light Grid Accent 2" w:semiHidden="0" w:uiPriority="62" w:unhideWhenUsed="0"/>
-    <w:lsdException w:name="Medium Shading 1 Accent 2" w:semiHidden="0" w:uiPriority="63" w:unhideWhenUsed="0"/>
-    <w:lsdException w:name="Medium Shading 2 Accent 2" w:semiHidden="0" w:uiPriority="64" w:unhideWhenUsed="0"/>
-    <w:lsdException w:name="Medium List 1 Accent 2" w:semiHidden="0" w:uiPriority="65" w:unhideWhenUsed="0"/>
-    <w:lsdException w:name="Medium List 2 Accent 2" w:semiHidden="0" w:uiPriority="66" w:unhideWhenUsed="0"/>
-    <w:lsdException w:name="Medium Grid 1 Accent 2" w:semiHidden="0" w:uiPriority="67" w:unhideWhenUsed="0"/>
-    <w:lsdException w:name="Medium Grid 2 Accent 2" w:semiHidden="0" w:uiPriority="68" w:unhideWhenUsed="0"/>
-    <w:lsdException w:name="Medium Grid 3 Accent 2" w:semiHidden="0" w:uiPriority="69" w:unhideWhenUsed="0"/>
-    <w:lsdException w:name="Dark List Accent 2" w:semiHidden="0" w:uiPriority="70" w:unhideWhenUsed="0"/>
-    <w:lsdException w:name="Colorful Shading Accent 2" w:semiHidden="0" w:uiPriority="71" w:unhideWhenUsed="0"/>
-    <w:lsdException w:name="Colorful List Accent 2" w:semiHidden="0" w:uiPriority="72" w:unhideWhenUsed="0"/>
-    <w:lsdException w:name="Colorful Grid Accent 2" w:semiHidden="0" w:uiPriority="73" w:unhideWhenUsed="0"/>
-    <w:lsdException w:name="Light Shading Accent 3" w:semiHidden="0" w:uiPriority="60" w:unhideWhenUsed="0"/>
-    <w:lsdException w:name="Light List Accent 3" w:semiHidden="0" w:uiPriority="61" w:unhideWhenUsed="0"/>
-    <w:lsdException w:name="Light Grid Accent 3" w:semiHidden="0" w:uiPriority="62" w:unhideWhenUsed="0"/>
-    <w:lsdException w:name="Medium Shading 1 Accent 3" w:semiHidden="0" w:uiPriority="63" w:unhideWhenUsed="0"/>
-    <w:lsdException w:name="Medium Shading 2 Accent 3" w:semiHidden="0" w:uiPriority="64" w:unhideWhenUsed="0"/>
-    <w:lsdException w:name="Medium List 1 Accent 3" w:semiHidden="0" w:uiPriority="65" w:unhideWhenUsed="0"/>
-    <w:lsdException w:name="Medium List 2 Accent 3" w:semiHidden="0" w:uiPriority="66" w:unhideWhenUsed="0"/>
-    <w:lsdException w:name="Medium Grid 1 Accent 3" w:semiHidden="0" w:uiPriority="67" w:unhideWhenUsed="0"/>
-    <w:lsdException w:name="Medium Grid 2 Accent 3" w:semiHidden="0" w:uiPriority="68" w:unhideWhenUsed="0"/>
-    <w:lsdException w:name="Medium Grid 3 Accent 3" w:semiHidden="0" w:uiPriority="69" w:unhideWhenUsed="0"/>
-    <w:lsdException w:name="Dark List Accent 3" w:semiHidden="0" w:uiPriority="70" w:unhideWhenUsed="0"/>
-    <w:lsdException w:name="Colorful Shading Accent 3" w:semiHidden="0" w:uiPriority="71" w:unhideWhenUsed="0"/>
-    <w:lsdException w:name="Colorful List Accent 3" w:semiHidden="0" w:uiPriority="72" w:unhideWhenUsed="0"/>
-    <w:lsdException w:name="Colorful Grid Accent 3" w:semiHidden="0" w:uiPriority="73" w:unhideWhenUsed="0"/>
-    <w:lsdException w:name="Light Shading Accent 4" w:semiHidden="0" w:uiPriority="60" w:unhideWhenUsed="0"/>
-    <w:lsdException w:name="Light List Accent 4" w:semiHidden="0" w:uiPriority="61" w:unhideWhenUsed="0"/>
-    <w:lsdException w:name="Light Grid Accent 4" w:semiHidden="0" w:uiPriority="62" w:unhideWhenUsed="0"/>
-    <w:lsdException w:name="Medium Shading 1 Accent 4" w:semiHidden="0" w:uiPriority="63" w:unhideWhenUsed="0"/>
-    <w:lsdException w:name="Medium Shading 2 Accent 4" w:semiHidden="0" w:uiPriority="64" w:unhideWhenUsed="0"/>
-    <w:lsdException w:name="Medium List 1 Accent 4" w:semiHidden="0" w:uiPriority="65" w:unhideWhenUsed="0"/>
-    <w:lsdException w:name="Medium List 2 Accent 4" w:semiHidden="0" w:uiPriority="66" w:unhideWhenUsed="0"/>
-    <w:lsdException w:name="Medium Grid 1 Accent 4" w:semiHidden="0" w:uiPriority="67" w:unhideWhenUsed="0"/>
-    <w:lsdException w:name="Medium Grid 2 Accent 4" w:semiHidden="0" w:uiPriority="68" w:unhideWhenUsed="0"/>
-    <w:lsdException w:name="Medium Grid 3 Accent 4" w:semiHidden="0" w:uiPriority="69" w:unhideWhenUsed="0"/>
-    <w:lsdException w:name="Dark List Accent 4" w:semiHidden="0" w:uiPriority="70" w:unhideWhenUsed="0"/>
-    <w:lsdException w:name="Colorful Shading Accent 4" w:semiHidden="0" w:uiPriority="71" w:unhideWhenUsed="0"/>
-    <w:lsdException w:name="Colorful List Accent 4" w:semiHidden="0" w:uiPriority="72" w:unhideWhenUsed="0"/>
-    <w:lsdException w:name="Colorful Grid Accent 4" w:semiHidden="0" w:uiPriority="73" w:unhideWhenUsed="0"/>
-    <w:lsdException w:name="Light Shading Accent 5" w:semiHidden="0" w:uiPriority="60" w:unhideWhenUsed="0"/>
-    <w:lsdException w:name="Light List Accent 5" w:semiHidden="0" w:uiPriority="61" w:unhideWhenUsed="0"/>
-    <w:lsdException w:name="Light Grid Accent 5" w:semiHidden="0" w:uiPriority="62" w:unhideWhenUsed="0"/>
-    <w:lsdException w:name="Medium Shading 1 Accent 5" w:semiHidden="0" w:uiPriority="63" w:unhideWhenUsed="0"/>
-    <w:lsdException w:name="Medium Shading 2 Accent 5" w:semiHidden="0" w:uiPriority="64" w:unhideWhenUsed="0"/>
-    <w:lsdException w:name="Medium List 1 Accent 5" w:semiHidden="0" w:uiPriority="65" w:unhideWhenUsed="0"/>
-    <w:lsdException w:name="Medium List 2 Accent 5" w:semiHidden="0" w:uiPriority="66" w:unhideWhenUsed="0"/>
-    <w:lsdException w:name="Medium Grid 1 Accent 5" w:semiHidden="0" w:uiPriority="67" w:unhideWhenUsed="0"/>
-    <w:lsdException w:name="Medium Grid 2 Accent 5" w:semiHidden="0" w:uiPriority="68" w:unhideWhenUsed="0"/>
-    <w:lsdException w:name="Medium Grid 3 Accent 5" w:semiHidden="0" w:uiPriority="69" w:unhideWhenUsed="0"/>
-    <w:lsdException w:name="Dark List Accent 5" w:semiHidden="0" w:uiPriority="70" w:unhideWhenUsed="0"/>
-    <w:lsdException w:name="Colorful Shading Accent 5" w:semiHidden="0" w:uiPriority="71" w:unhideWhenUsed="0"/>
-    <w:lsdException w:name="Colorful List Accent 5" w:semiHidden="0" w:uiPriority="72" w:unhideWhenUsed="0"/>
-    <w:lsdException w:name="Colorful Grid Accent 5" w:semiHidden="0" w:uiPriority="73" w:unhideWhenUsed="0"/>
-    <w:lsdException w:name="Light Shading Accent 6" w:semiHidden="0" w:uiPriority="60" w:unhideWhenUsed="0"/>
-    <w:lsdException w:name="Light List Accent 6" w:semiHidden="0" w:uiPriority="61" w:unhideWhenUsed="0"/>
-    <w:lsdException w:name="Light Grid Accent 6" w:semiHidden="0" w:uiPriority="62" w:unhideWhenUsed="0"/>
-    <w:lsdException w:name="Medium Shading 1 Accent 6" w:semiHidden="0" w:uiPriority="63" w:unhideWhenUsed="0"/>
-    <w:lsdException w:name="Medium Shading 2 Accent 6" w:semiHidden="0" w:uiPriority="64" w:unhideWhenUsed="0"/>
-    <w:lsdException w:name="Medium List 1 Accent 6" w:semiHidden="0" w:uiPriority="65" w:unhideWhenUsed="0"/>
-    <w:lsdException w:name="Medium List 2 Accent 6" w:semiHidden="0" w:uiPriority="66" w:unhideWhenUsed="0"/>
-    <w:lsdException w:name="Medium Grid 1 Accent 6" w:semiHidden="0" w:uiPriority="67" w:unhideWhenUsed="0"/>
-    <w:lsdException w:name="Medium Grid 2 Accent 6" w:semiHidden="0" w:uiPriority="68" w:unhideWhenUsed="0"/>
-    <w:lsdException w:name="Medium Grid 3 Accent 6" w:semiHidden="0" w:uiPriority="69" w:unhideWhenUsed="0"/>
-    <w:lsdException w:name="Dark List Accent 6" w:semiHidden="0" w:uiPriority="70" w:unhideWhenUsed="0"/>
-    <w:lsdException w:name="Colorful Shading Accent 6" w:semiHidden="0" w:uiPriority="71" w:unhideWhenUsed="0"/>
-    <w:lsdException w:name="Colorful List Accent 6" w:semiHidden="0" w:uiPriority="72" w:unhideWhenUsed="0"/>
-    <w:lsdException w:name="Colorful Grid Accent 6" w:semiHidden="0" w:uiPriority="73" w:unhideWhenUsed="0"/>
-    <w:lsdException w:name="Subtle Emphasis" w:semiHidden="0" w:uiPriority="19" w:unhideWhenUsed="0" w:qFormat="1"/>
-    <w:lsdException w:name="Intense Emphasis" w:semiHidden="0" w:uiPriority="21" w:unhideWhenUsed="0" w:qFormat="1"/>
-    <w:lsdException w:name="Subtle Reference" w:semiHidden="0" w:uiPriority="31" w:unhideWhenUsed="0" w:qFormat="1"/>
-    <w:lsdException w:name="Intense Reference" w:semiHidden="0" w:uiPriority="32" w:unhideWhenUsed="0" w:qFormat="1"/>
-    <w:lsdException w:name="Book Title" w:semiHidden="0" w:uiPriority="33" w:unhideWhenUsed="0" w:qFormat="1"/>
-    <w:lsdException w:name="Bibliography" w:uiPriority="37"/>
-    <w:lsdException w:name="TOC Heading" w:uiPriority="39" w:qFormat="1"/>
-  </w:latentStyles>
-  <w:style w:type="paragraph" w:default="1" w:styleId="Normal">
-    <w:name w:val="Normal"/>
-    <w:qFormat/>
-  </w:style>
-  <w:style w:type="character" w:default="1" w:styleId="DefaultParagraphFont">
-    <w:name w:val="Default Paragraph Font"/>
-    <w:uiPriority w:val="1"/>
-    <w:semiHidden/>
-    <w:unhideWhenUsed/>
-  </w:style>
-  <w:style w:type="table" w:default="1" w:styleId="TableNormal">
-    <w:name w:val="Normal Table"/>
-    <w:uiPriority w:val="99"/>
-    <w:semiHidden/>
-    <w:unhideWhenUsed/>
-    <w:tblPr>
-      <w:tblInd w:w="0" w:type="dxa"/>
-      <w:tblCellMar>
-        <w:top w:w="0" w:type="dxa"/>
-        <w:left w:w="108" w:type="dxa"/>
-        <w:bottom w:w="0" w:type="dxa"/>
-        <w:right w:w="108" w:type="dxa"/>
-      </w:tblCellMar>
-    </w:tblPr>
-  </w:style>
-  <w:style w:type="numbering" w:default="1" w:styleId="NoList">
-    <w:name w:val="No List"/>
-    <w:uiPriority w:val="99"/>
-    <w:semiHidden/>
-    <w:unhideWhenUsed/>
   </w:style>
 </w:styles>
 </file>

</xml_diff>